<commit_message>
Feature: Test documentation added
</commit_message>
<xml_diff>
--- a/A1_unit_testing_students/Documents/Task2/Products_Testing_Docment.docx
+++ b/A1_unit_testing_students/Documents/Task2/Products_Testing_Docment.docx
@@ -189,23 +189,21 @@
               </w:rPr>
               <w:t xml:space="preserve"> </w:t>
             </w:r>
-            <w:proofErr w:type="spellStart"/>
-            <w:r>
-              <w:rPr>
-                <w:rFonts w:ascii="Times New Roman" w:eastAsia="Calibri" w:hAnsi="Times New Roman" w:cs="Times New Roman"/>
-                <w:sz w:val="24"/>
-                <w:szCs w:val="24"/>
-              </w:rPr>
-              <w:t>nov</w:t>
-            </w:r>
-            <w:proofErr w:type="spellEnd"/>
-            <w:r>
-              <w:rPr>
-                <w:rFonts w:ascii="Times New Roman" w:eastAsia="Calibri" w:hAnsi="Times New Roman" w:cs="Times New Roman"/>
-                <w:sz w:val="24"/>
-                <w:szCs w:val="24"/>
-              </w:rPr>
-              <w:t xml:space="preserve"> 2023</w:t>
+            <w:r>
+              <w:rPr>
+                <w:rFonts w:ascii="Times New Roman" w:eastAsia="Calibri" w:hAnsi="Times New Roman" w:cs="Times New Roman"/>
+                <w:sz w:val="24"/>
+                <w:szCs w:val="24"/>
+              </w:rPr>
+              <w:t>N</w:t>
+            </w:r>
+            <w:r>
+              <w:rPr>
+                <w:rFonts w:ascii="Times New Roman" w:eastAsia="Calibri" w:hAnsi="Times New Roman" w:cs="Times New Roman"/>
+                <w:sz w:val="24"/>
+                <w:szCs w:val="24"/>
+              </w:rPr>
+              <w:t>ov 2023</w:t>
             </w:r>
           </w:p>
         </w:tc>
@@ -404,7 +402,23 @@
                 <w:sz w:val="24"/>
                 <w:szCs w:val="24"/>
               </w:rPr>
-              <w:t>Test Designed Date: 16 Nov 2023</w:t>
+              <w:t xml:space="preserve">Test Designed Date: </w:t>
+            </w:r>
+            <w:r>
+              <w:rPr>
+                <w:rFonts w:ascii="Times New Roman" w:eastAsia="Calibri" w:hAnsi="Times New Roman" w:cs="Times New Roman"/>
+                <w:sz w:val="24"/>
+                <w:szCs w:val="24"/>
+              </w:rPr>
+              <w:t>23</w:t>
+            </w:r>
+            <w:r>
+              <w:rPr>
+                <w:rFonts w:ascii="Times New Roman" w:eastAsia="Calibri" w:hAnsi="Times New Roman" w:cs="Times New Roman"/>
+                <w:sz w:val="24"/>
+                <w:szCs w:val="24"/>
+              </w:rPr>
+              <w:t xml:space="preserve"> Nov 2023</w:t>
             </w:r>
           </w:p>
         </w:tc>
@@ -516,25 +530,39 @@
                 <w:sz w:val="24"/>
                 <w:szCs w:val="24"/>
               </w:rPr>
-              <w:t xml:space="preserve">Test Execution date: 16 </w:t>
-            </w:r>
-            <w:proofErr w:type="spellStart"/>
-            <w:r>
-              <w:rPr>
-                <w:rFonts w:ascii="Times New Roman" w:eastAsia="Calibri" w:hAnsi="Times New Roman" w:cs="Times New Roman"/>
-                <w:sz w:val="24"/>
-                <w:szCs w:val="24"/>
-              </w:rPr>
-              <w:t>nov</w:t>
-            </w:r>
-            <w:proofErr w:type="spellEnd"/>
-            <w:r>
-              <w:rPr>
-                <w:rFonts w:ascii="Times New Roman" w:eastAsia="Calibri" w:hAnsi="Times New Roman" w:cs="Times New Roman"/>
-                <w:sz w:val="24"/>
-                <w:szCs w:val="24"/>
-              </w:rPr>
-              <w:t xml:space="preserve"> 2023</w:t>
+              <w:t xml:space="preserve">Test Execution date: </w:t>
+            </w:r>
+            <w:r>
+              <w:rPr>
+                <w:rFonts w:ascii="Times New Roman" w:eastAsia="Calibri" w:hAnsi="Times New Roman" w:cs="Times New Roman"/>
+                <w:sz w:val="24"/>
+                <w:szCs w:val="24"/>
+              </w:rPr>
+              <w:t>23</w:t>
+            </w:r>
+            <w:r>
+              <w:rPr>
+                <w:rFonts w:ascii="Times New Roman" w:eastAsia="Calibri" w:hAnsi="Times New Roman" w:cs="Times New Roman"/>
+                <w:sz w:val="24"/>
+                <w:szCs w:val="24"/>
+              </w:rPr>
+              <w:t xml:space="preserve"> </w:t>
+            </w:r>
+            <w:r>
+              <w:rPr>
+                <w:rFonts w:ascii="Times New Roman" w:eastAsia="Calibri" w:hAnsi="Times New Roman" w:cs="Times New Roman"/>
+                <w:sz w:val="24"/>
+                <w:szCs w:val="24"/>
+              </w:rPr>
+              <w:t>N</w:t>
+            </w:r>
+            <w:r>
+              <w:rPr>
+                <w:rFonts w:ascii="Times New Roman" w:eastAsia="Calibri" w:hAnsi="Times New Roman" w:cs="Times New Roman"/>
+                <w:sz w:val="24"/>
+                <w:szCs w:val="24"/>
+              </w:rPr>
+              <w:t>ov 2023</w:t>
             </w:r>
           </w:p>
         </w:tc>
@@ -868,29 +896,7 @@
                 <w:szCs w:val="24"/>
                 <w:lang w:val="en-SE"/>
               </w:rPr>
-              <w:t>"</w:t>
-            </w:r>
-            <w:proofErr w:type="gramStart"/>
-            <w:r>
-              <w:rPr>
-                <w:rFonts w:ascii="Times New Roman" w:eastAsia="Calibri" w:hAnsi="Times New Roman"/>
-                <w:color w:val="000000"/>
-                <w:sz w:val="24"/>
-                <w:szCs w:val="24"/>
-                <w:lang w:val="en-SE"/>
-              </w:rPr>
-              <w:t>Product,Price</w:t>
-            </w:r>
-            <w:proofErr w:type="gramEnd"/>
-            <w:r>
-              <w:rPr>
-                <w:rFonts w:ascii="Times New Roman" w:eastAsia="Calibri" w:hAnsi="Times New Roman"/>
-                <w:color w:val="000000"/>
-                <w:sz w:val="24"/>
-                <w:szCs w:val="24"/>
-                <w:lang w:val="en-SE"/>
-              </w:rPr>
-              <w:t>,Units\nProduct1,10,2\nProduct2,20,1\nProduct3,30,5\n"</w:t>
+              <w:t>"Product,Price,Units\nProduct1,10,2\nProduct2,20,1\nProduct3,30,5\n"</w:t>
             </w:r>
           </w:p>
         </w:tc>
@@ -918,10 +924,17 @@
                 <w:szCs w:val="24"/>
                 <w:lang w:val="en-SE"/>
               </w:rPr>
-              <w:t>"['Product', 'Price', 'Units</w:t>
-            </w:r>
-            <w:proofErr w:type="gramStart"/>
-            <w:r>
+              <w:t>"['Product', 'Price', 'Units']\n['Product1', '10', '2']\n['Product2', '20', '1']\n['Product3', " "'30', '5']\n"</w:t>
+            </w:r>
+          </w:p>
+        </w:tc>
+        <w:tc>
+          <w:tcPr>
+            <w:tcW w:w="2277" w:type="dxa"/>
+          </w:tcPr>
+          <w:p>
+            <w:pPr>
+              <w:widowControl w:val="0"/>
               <w:rPr>
                 <w:rFonts w:ascii="Times New Roman" w:eastAsia="Calibri" w:hAnsi="Times New Roman"/>
                 <w:color w:val="000000"/>
@@ -929,9 +942,7 @@
                 <w:szCs w:val="24"/>
                 <w:lang w:val="en-SE"/>
               </w:rPr>
-              <w:t>']\</w:t>
-            </w:r>
-            <w:proofErr w:type="gramEnd"/>
+            </w:pPr>
             <w:r>
               <w:rPr>
                 <w:rFonts w:ascii="Times New Roman" w:eastAsia="Calibri" w:hAnsi="Times New Roman"/>
@@ -940,56 +951,7 @@
                 <w:szCs w:val="24"/>
                 <w:lang w:val="en-SE"/>
               </w:rPr>
-              <w:t>n['Product1', '10', '2']\n['Product2', '20', '1']\n['Product3', " "'30', '5']\n"</w:t>
-            </w:r>
-          </w:p>
-        </w:tc>
-        <w:tc>
-          <w:tcPr>
-            <w:tcW w:w="2277" w:type="dxa"/>
-          </w:tcPr>
-          <w:p>
-            <w:pPr>
-              <w:widowControl w:val="0"/>
-              <w:rPr>
-                <w:rFonts w:ascii="Times New Roman" w:eastAsia="Calibri" w:hAnsi="Times New Roman"/>
-                <w:color w:val="000000"/>
-                <w:sz w:val="24"/>
-                <w:szCs w:val="24"/>
-                <w:lang w:val="en-SE"/>
-              </w:rPr>
-            </w:pPr>
-            <w:r>
-              <w:rPr>
-                <w:rFonts w:ascii="Times New Roman" w:eastAsia="Calibri" w:hAnsi="Times New Roman"/>
-                <w:color w:val="000000"/>
-                <w:sz w:val="24"/>
-                <w:szCs w:val="24"/>
-                <w:lang w:val="en-SE"/>
-              </w:rPr>
-              <w:t>"['Product', 'Price', 'Units</w:t>
-            </w:r>
-            <w:proofErr w:type="gramStart"/>
-            <w:r>
-              <w:rPr>
-                <w:rFonts w:ascii="Times New Roman" w:eastAsia="Calibri" w:hAnsi="Times New Roman"/>
-                <w:color w:val="000000"/>
-                <w:sz w:val="24"/>
-                <w:szCs w:val="24"/>
-                <w:lang w:val="en-SE"/>
-              </w:rPr>
-              <w:t>']\</w:t>
-            </w:r>
-            <w:proofErr w:type="gramEnd"/>
-            <w:r>
-              <w:rPr>
-                <w:rFonts w:ascii="Times New Roman" w:eastAsia="Calibri" w:hAnsi="Times New Roman"/>
-                <w:color w:val="000000"/>
-                <w:sz w:val="24"/>
-                <w:szCs w:val="24"/>
-                <w:lang w:val="en-SE"/>
-              </w:rPr>
-              <w:t>n['Product1', '10', '2']\n['Product2', '20', '1']\n['Product3', " "'30', '5']\n"</w:t>
+              <w:t>"['Product', 'Price', 'Units']\n['Product1', '10', '2']\n['Product2', '20', '1']\n['Product3', " "'30', '5']\n"</w:t>
             </w:r>
           </w:p>
         </w:tc>
@@ -1119,29 +1081,7 @@
                 <w:szCs w:val="24"/>
                 <w:lang w:val="en-SE"/>
               </w:rPr>
-              <w:t>"</w:t>
-            </w:r>
-            <w:proofErr w:type="gramStart"/>
-            <w:r>
-              <w:rPr>
-                <w:rFonts w:ascii="Times New Roman" w:eastAsia="Calibri" w:hAnsi="Times New Roman"/>
-                <w:color w:val="000000"/>
-                <w:sz w:val="24"/>
-                <w:szCs w:val="24"/>
-                <w:lang w:val="en-SE"/>
-              </w:rPr>
-              <w:t>Product,Price</w:t>
-            </w:r>
-            <w:proofErr w:type="gramEnd"/>
-            <w:r>
-              <w:rPr>
-                <w:rFonts w:ascii="Times New Roman" w:eastAsia="Calibri" w:hAnsi="Times New Roman"/>
-                <w:color w:val="000000"/>
-                <w:sz w:val="24"/>
-                <w:szCs w:val="24"/>
-                <w:lang w:val="en-SE"/>
-              </w:rPr>
-              <w:t>,Units\nProduct1,10,2\nProduct2,20,1\nProduct3,30,5\n"</w:t>
+              <w:t>"Product,Price,Units\nProduct1,10,2\nProduct2,20,1\nProduct3,30,5\n"</w:t>
             </w:r>
           </w:p>
         </w:tc>
@@ -1329,29 +1269,7 @@
                 <w:szCs w:val="24"/>
                 <w:lang w:val="en-SE"/>
               </w:rPr>
-              <w:t>"</w:t>
-            </w:r>
-            <w:proofErr w:type="gramStart"/>
-            <w:r>
-              <w:rPr>
-                <w:rFonts w:ascii="Times New Roman" w:eastAsia="Calibri" w:hAnsi="Times New Roman"/>
-                <w:color w:val="000000"/>
-                <w:sz w:val="24"/>
-                <w:szCs w:val="24"/>
-                <w:lang w:val="en-SE"/>
-              </w:rPr>
-              <w:t>Product,Price</w:t>
-            </w:r>
-            <w:proofErr w:type="gramEnd"/>
-            <w:r>
-              <w:rPr>
-                <w:rFonts w:ascii="Times New Roman" w:eastAsia="Calibri" w:hAnsi="Times New Roman"/>
-                <w:color w:val="000000"/>
-                <w:sz w:val="24"/>
-                <w:szCs w:val="24"/>
-                <w:lang w:val="en-SE"/>
-              </w:rPr>
-              <w:t>,Units\nProduct1,10,2\nProduct2,20,1\nProduct3,30,5\n"</w:t>
+              <w:t>"Product,Price,Units\nProduct1,10,2\nProduct2,20,1\nProduct3,30,5\n"</w:t>
             </w:r>
           </w:p>
         </w:tc>
@@ -2032,7 +1950,6 @@
               <w:t xml:space="preserve">File name: </w:t>
             </w:r>
             <w:proofErr w:type="spellStart"/>
-            <w:proofErr w:type="gramStart"/>
             <w:r>
               <w:rPr>
                 <w:rFonts w:ascii="Times New Roman" w:eastAsia="Calibri" w:hAnsi="Times New Roman"/>
@@ -2052,7 +1969,6 @@
               <w:t>excel</w:t>
             </w:r>
             <w:proofErr w:type="spellEnd"/>
-            <w:proofErr w:type="gramEnd"/>
           </w:p>
         </w:tc>
         <w:tc>
@@ -2267,7 +2183,6 @@
               <w:t xml:space="preserve"> with </w:t>
             </w:r>
             <w:proofErr w:type="spellStart"/>
-            <w:proofErr w:type="gramStart"/>
             <w:r>
               <w:rPr>
                 <w:rFonts w:ascii="Times New Roman" w:eastAsia="Calibri" w:hAnsi="Times New Roman"/>
@@ -2278,7 +2193,6 @@
               <w:t>non existence</w:t>
             </w:r>
             <w:proofErr w:type="spellEnd"/>
-            <w:proofErr w:type="gramEnd"/>
             <w:r>
               <w:rPr>
                 <w:rFonts w:ascii="Times New Roman" w:eastAsia="Calibri" w:hAnsi="Times New Roman"/>
@@ -3259,27 +3173,7 @@
                 <w:sz w:val="24"/>
                 <w:szCs w:val="24"/>
               </w:rPr>
-              <w:t xml:space="preserve">Pass dictionary </w:t>
-            </w:r>
-            <w:proofErr w:type="gramStart"/>
-            <w:r>
-              <w:rPr>
-                <w:rFonts w:ascii="Times New Roman" w:eastAsia="Calibri" w:hAnsi="Times New Roman"/>
-                <w:color w:val="000000"/>
-                <w:sz w:val="24"/>
-                <w:szCs w:val="24"/>
-              </w:rPr>
-              <w:t>input :</w:t>
-            </w:r>
-            <w:proofErr w:type="gramEnd"/>
-            <w:r>
-              <w:rPr>
-                <w:rFonts w:ascii="Times New Roman" w:eastAsia="Calibri" w:hAnsi="Times New Roman"/>
-                <w:color w:val="000000"/>
-                <w:sz w:val="24"/>
-                <w:szCs w:val="24"/>
-              </w:rPr>
-              <w:t xml:space="preserve"> </w:t>
+              <w:t xml:space="preserve">Pass dictionary input : </w:t>
             </w:r>
             <w:r>
               <w:rPr>
@@ -3512,11 +3406,11 @@
         <w:tblLook w:val="04A0" w:firstRow="1" w:lastRow="0" w:firstColumn="1" w:lastColumn="0" w:noHBand="0" w:noVBand="1"/>
       </w:tblPr>
       <w:tblGrid>
-        <w:gridCol w:w="510"/>
+        <w:gridCol w:w="509"/>
         <w:gridCol w:w="1404"/>
-        <w:gridCol w:w="1213"/>
-        <w:gridCol w:w="1213"/>
-        <w:gridCol w:w="1066"/>
+        <w:gridCol w:w="1214"/>
+        <w:gridCol w:w="1212"/>
+        <w:gridCol w:w="1067"/>
         <w:gridCol w:w="2277"/>
         <w:gridCol w:w="1241"/>
         <w:gridCol w:w="2656"/>
@@ -3558,7 +3452,7 @@
         </w:tc>
         <w:tc>
           <w:tcPr>
-            <w:tcW w:w="7240" w:type="dxa"/>
+            <w:tcW w:w="7241" w:type="dxa"/>
             <w:gridSpan w:val="4"/>
           </w:tcPr>
           <w:p>
@@ -3626,7 +3520,7 @@
         </w:tc>
         <w:tc>
           <w:tcPr>
-            <w:tcW w:w="7240" w:type="dxa"/>
+            <w:tcW w:w="7241" w:type="dxa"/>
             <w:gridSpan w:val="4"/>
           </w:tcPr>
           <w:p>
@@ -3644,7 +3538,23 @@
                 <w:sz w:val="24"/>
                 <w:szCs w:val="24"/>
               </w:rPr>
-              <w:t>Test Designed Date: 16 Nov 2023</w:t>
+              <w:t xml:space="preserve">Test Designed Date: </w:t>
+            </w:r>
+            <w:r>
+              <w:rPr>
+                <w:rFonts w:ascii="Times New Roman" w:eastAsia="Calibri" w:hAnsi="Times New Roman" w:cs="Times New Roman"/>
+                <w:sz w:val="24"/>
+                <w:szCs w:val="24"/>
+              </w:rPr>
+              <w:t>23</w:t>
+            </w:r>
+            <w:r>
+              <w:rPr>
+                <w:rFonts w:ascii="Times New Roman" w:eastAsia="Calibri" w:hAnsi="Times New Roman" w:cs="Times New Roman"/>
+                <w:sz w:val="24"/>
+                <w:szCs w:val="24"/>
+              </w:rPr>
+              <w:t xml:space="preserve"> Nov 2023</w:t>
             </w:r>
           </w:p>
         </w:tc>
@@ -3673,11 +3583,27 @@
               </w:rPr>
               <w:t xml:space="preserve">Description: </w:t>
             </w:r>
-          </w:p>
-        </w:tc>
-        <w:tc>
-          <w:tcPr>
-            <w:tcW w:w="7240" w:type="dxa"/>
+            <w:r>
+              <w:rPr>
+                <w:rFonts w:ascii="Times New Roman" w:eastAsia="Calibri" w:hAnsi="Times New Roman" w:cs="Times New Roman"/>
+                <w:sz w:val="24"/>
+                <w:szCs w:val="24"/>
+              </w:rPr>
+              <w:t xml:space="preserve">This function gets the csv file and </w:t>
+            </w:r>
+            <w:r>
+              <w:rPr>
+                <w:rFonts w:ascii="Times New Roman" w:eastAsia="Calibri" w:hAnsi="Times New Roman" w:cs="Times New Roman"/>
+                <w:sz w:val="24"/>
+                <w:szCs w:val="24"/>
+              </w:rPr>
+              <w:t xml:space="preserve">product name as an input and searches the products in csv file. If there’s a data in csv file, that matches with input product name, function prints the details of that product. </w:t>
+            </w:r>
+          </w:p>
+        </w:tc>
+        <w:tc>
+          <w:tcPr>
+            <w:tcW w:w="7241" w:type="dxa"/>
             <w:gridSpan w:val="4"/>
           </w:tcPr>
           <w:p>
@@ -3730,7 +3656,7 @@
         </w:tc>
         <w:tc>
           <w:tcPr>
-            <w:tcW w:w="7240" w:type="dxa"/>
+            <w:tcW w:w="7241" w:type="dxa"/>
             <w:gridSpan w:val="4"/>
           </w:tcPr>
           <w:p>
@@ -3748,25 +3674,39 @@
                 <w:sz w:val="24"/>
                 <w:szCs w:val="24"/>
               </w:rPr>
-              <w:t xml:space="preserve">Test Execution date: 16 </w:t>
-            </w:r>
-            <w:proofErr w:type="spellStart"/>
-            <w:r>
-              <w:rPr>
-                <w:rFonts w:ascii="Times New Roman" w:eastAsia="Calibri" w:hAnsi="Times New Roman" w:cs="Times New Roman"/>
-                <w:sz w:val="24"/>
-                <w:szCs w:val="24"/>
-              </w:rPr>
-              <w:t>nov</w:t>
-            </w:r>
-            <w:proofErr w:type="spellEnd"/>
-            <w:r>
-              <w:rPr>
-                <w:rFonts w:ascii="Times New Roman" w:eastAsia="Calibri" w:hAnsi="Times New Roman" w:cs="Times New Roman"/>
-                <w:sz w:val="24"/>
-                <w:szCs w:val="24"/>
-              </w:rPr>
-              <w:t xml:space="preserve"> 2023</w:t>
+              <w:t xml:space="preserve">Test Execution date: </w:t>
+            </w:r>
+            <w:r>
+              <w:rPr>
+                <w:rFonts w:ascii="Times New Roman" w:eastAsia="Calibri" w:hAnsi="Times New Roman" w:cs="Times New Roman"/>
+                <w:sz w:val="24"/>
+                <w:szCs w:val="24"/>
+              </w:rPr>
+              <w:t>23</w:t>
+            </w:r>
+            <w:r>
+              <w:rPr>
+                <w:rFonts w:ascii="Times New Roman" w:eastAsia="Calibri" w:hAnsi="Times New Roman" w:cs="Times New Roman"/>
+                <w:sz w:val="24"/>
+                <w:szCs w:val="24"/>
+              </w:rPr>
+              <w:t xml:space="preserve"> </w:t>
+            </w:r>
+            <w:r>
+              <w:rPr>
+                <w:rFonts w:ascii="Times New Roman" w:eastAsia="Calibri" w:hAnsi="Times New Roman" w:cs="Times New Roman"/>
+                <w:sz w:val="24"/>
+                <w:szCs w:val="24"/>
+              </w:rPr>
+              <w:t>N</w:t>
+            </w:r>
+            <w:r>
+              <w:rPr>
+                <w:rFonts w:ascii="Times New Roman" w:eastAsia="Calibri" w:hAnsi="Times New Roman" w:cs="Times New Roman"/>
+                <w:sz w:val="24"/>
+                <w:szCs w:val="24"/>
+              </w:rPr>
+              <w:t>ov 2023</w:t>
             </w:r>
           </w:p>
         </w:tc>
@@ -3774,7 +3714,7 @@
       <w:tr>
         <w:tc>
           <w:tcPr>
-            <w:tcW w:w="11579" w:type="dxa"/>
+            <w:tcW w:w="11580" w:type="dxa"/>
             <w:gridSpan w:val="8"/>
           </w:tcPr>
           <w:p>
@@ -3792,7 +3732,7 @@
       <w:tr>
         <w:tc>
           <w:tcPr>
-            <w:tcW w:w="11579" w:type="dxa"/>
+            <w:tcW w:w="11580" w:type="dxa"/>
             <w:gridSpan w:val="8"/>
           </w:tcPr>
           <w:p>
@@ -3811,6 +3751,14 @@
                 <w:szCs w:val="24"/>
               </w:rPr>
               <w:t xml:space="preserve">Pre-conditions: </w:t>
+            </w:r>
+            <w:r>
+              <w:rPr>
+                <w:rFonts w:ascii="Times New Roman" w:eastAsia="Calibri" w:hAnsi="Times New Roman" w:cs="Times New Roman"/>
+                <w:sz w:val="24"/>
+                <w:szCs w:val="24"/>
+              </w:rPr>
+              <w:t>None</w:t>
             </w:r>
           </w:p>
         </w:tc>
@@ -3818,7 +3766,7 @@
       <w:tr>
         <w:tc>
           <w:tcPr>
-            <w:tcW w:w="11579" w:type="dxa"/>
+            <w:tcW w:w="11580" w:type="dxa"/>
             <w:gridSpan w:val="8"/>
           </w:tcPr>
           <w:p>
@@ -3844,7 +3792,7 @@
       <w:tr>
         <w:tc>
           <w:tcPr>
-            <w:tcW w:w="11579" w:type="dxa"/>
+            <w:tcW w:w="11580" w:type="dxa"/>
             <w:gridSpan w:val="8"/>
           </w:tcPr>
           <w:p>
@@ -3908,7 +3856,7 @@
         </w:tc>
         <w:tc>
           <w:tcPr>
-            <w:tcW w:w="1213" w:type="dxa"/>
+            <w:tcW w:w="1214" w:type="dxa"/>
           </w:tcPr>
           <w:p>
             <w:pPr>
@@ -3995,16 +3943,7 @@
                 <w:sz w:val="24"/>
                 <w:szCs w:val="24"/>
               </w:rPr>
-              <w:t>Status (Pass/Fail</w:t>
-            </w:r>
-            <w:r>
-              <w:rPr>
-                <w:rFonts w:ascii="Times New Roman" w:eastAsia="Calibri" w:hAnsi="Times New Roman" w:cs="Times New Roman"/>
-                <w:sz w:val="24"/>
-                <w:szCs w:val="24"/>
-              </w:rPr>
-              <w:lastRenderedPageBreak/>
-              <w:t>)</w:t>
+              <w:t>Status (Pass/Fail)</w:t>
             </w:r>
           </w:p>
         </w:tc>
@@ -4027,7 +3966,6 @@
                 <w:sz w:val="24"/>
                 <w:szCs w:val="24"/>
               </w:rPr>
-              <w:lastRenderedPageBreak/>
               <w:t>Notes</w:t>
             </w:r>
           </w:p>
@@ -4076,22 +4014,79 @@
                 <w:szCs w:val="24"/>
               </w:rPr>
             </w:pPr>
-          </w:p>
-        </w:tc>
-        <w:tc>
-          <w:tcPr>
-            <w:tcW w:w="1213" w:type="dxa"/>
-          </w:tcPr>
-          <w:p>
-            <w:pPr>
-              <w:widowControl w:val="0"/>
-              <w:rPr>
-                <w:rFonts w:ascii="Times New Roman" w:eastAsia="Calibri" w:hAnsi="Times New Roman"/>
-                <w:color w:val="000000"/>
-                <w:sz w:val="24"/>
-                <w:szCs w:val="24"/>
-              </w:rPr>
-            </w:pPr>
+            <w:r>
+              <w:rPr>
+                <w:rFonts w:ascii="Times New Roman" w:eastAsia="Calibri" w:hAnsi="Times New Roman"/>
+                <w:color w:val="000000"/>
+                <w:sz w:val="24"/>
+                <w:szCs w:val="24"/>
+              </w:rPr>
+              <w:t>Check whether search performs correctly for valid product name</w:t>
+            </w:r>
+          </w:p>
+        </w:tc>
+        <w:tc>
+          <w:tcPr>
+            <w:tcW w:w="1214" w:type="dxa"/>
+          </w:tcPr>
+          <w:p>
+            <w:pPr>
+              <w:widowControl w:val="0"/>
+              <w:rPr>
+                <w:rFonts w:ascii="Times New Roman" w:eastAsia="Calibri" w:hAnsi="Times New Roman"/>
+                <w:color w:val="000000"/>
+                <w:sz w:val="24"/>
+                <w:szCs w:val="24"/>
+              </w:rPr>
+            </w:pPr>
+            <w:r>
+              <w:rPr>
+                <w:rFonts w:ascii="Times New Roman" w:eastAsia="Calibri" w:hAnsi="Times New Roman"/>
+                <w:color w:val="000000"/>
+                <w:sz w:val="24"/>
+                <w:szCs w:val="24"/>
+                <w:lang w:val="en-SE"/>
+              </w:rPr>
+              <w:t>"Product,Price,Units\nProduct1,10,2\nProduct2,20,1\nProduct3,30,5\n"</w:t>
+            </w:r>
+            <w:r>
+              <w:rPr>
+                <w:rFonts w:ascii="Times New Roman" w:eastAsia="Calibri" w:hAnsi="Times New Roman"/>
+                <w:color w:val="000000"/>
+                <w:sz w:val="24"/>
+                <w:szCs w:val="24"/>
+              </w:rPr>
+              <w:t>,</w:t>
+            </w:r>
+          </w:p>
+          <w:p>
+            <w:pPr>
+              <w:widowControl w:val="0"/>
+              <w:rPr>
+                <w:rFonts w:ascii="Times New Roman" w:eastAsia="Calibri" w:hAnsi="Times New Roman"/>
+                <w:color w:val="000000"/>
+                <w:sz w:val="24"/>
+                <w:szCs w:val="24"/>
+              </w:rPr>
+            </w:pPr>
+            <w:r>
+              <w:rPr>
+                <w:rFonts w:ascii="Times New Roman" w:eastAsia="Calibri" w:hAnsi="Times New Roman"/>
+                <w:color w:val="000000"/>
+                <w:sz w:val="24"/>
+                <w:szCs w:val="24"/>
+              </w:rPr>
+              <w:t xml:space="preserve">search:  </w:t>
+            </w:r>
+            <w:r>
+              <w:rPr>
+                <w:rFonts w:ascii="Times New Roman" w:eastAsia="Calibri" w:hAnsi="Times New Roman"/>
+                <w:color w:val="000000"/>
+                <w:sz w:val="24"/>
+                <w:szCs w:val="24"/>
+              </w:rPr>
+              <w:t>Product1</w:t>
+            </w:r>
           </w:p>
         </w:tc>
         <w:tc>
@@ -4107,8 +4102,19 @@
                 <w:color w:val="000000"/>
                 <w:sz w:val="24"/>
                 <w:szCs w:val="24"/>
-              </w:rPr>
-            </w:pPr>
+                <w:lang w:val="en-SE"/>
+              </w:rPr>
+            </w:pPr>
+            <w:r>
+              <w:rPr>
+                <w:rFonts w:ascii="Times New Roman" w:eastAsia="Calibri" w:hAnsi="Times New Roman"/>
+                <w:color w:val="000000"/>
+                <w:sz w:val="24"/>
+                <w:szCs w:val="24"/>
+                <w:lang w:val="en-SE"/>
+              </w:rPr>
+              <w:t>"['Product', 'Price', 'Units']\n['Product1', '10', '2']\n"</w:t>
+            </w:r>
           </w:p>
         </w:tc>
         <w:tc>
@@ -4125,6 +4131,16 @@
                 <w:szCs w:val="24"/>
               </w:rPr>
             </w:pPr>
+            <w:r>
+              <w:rPr>
+                <w:rFonts w:ascii="Times New Roman" w:eastAsia="Calibri" w:hAnsi="Times New Roman"/>
+                <w:color w:val="000000"/>
+                <w:sz w:val="24"/>
+                <w:szCs w:val="24"/>
+                <w:lang w:val="en-SE"/>
+              </w:rPr>
+              <w:t>"['Product', 'Price', 'Units']\n['Product1', '10', '2']\n"</w:t>
+            </w:r>
           </w:p>
         </w:tc>
         <w:tc>
@@ -4220,22 +4236,59 @@
                 <w:szCs w:val="24"/>
               </w:rPr>
             </w:pPr>
-          </w:p>
-        </w:tc>
-        <w:tc>
-          <w:tcPr>
-            <w:tcW w:w="1213" w:type="dxa"/>
-          </w:tcPr>
-          <w:p>
-            <w:pPr>
-              <w:widowControl w:val="0"/>
-              <w:rPr>
-                <w:rFonts w:ascii="Times New Roman" w:eastAsia="Calibri" w:hAnsi="Times New Roman"/>
-                <w:color w:val="000000"/>
-                <w:sz w:val="24"/>
-                <w:szCs w:val="24"/>
-              </w:rPr>
-            </w:pPr>
+            <w:r>
+              <w:rPr>
+                <w:rFonts w:ascii="Times New Roman" w:eastAsia="Calibri" w:hAnsi="Times New Roman"/>
+                <w:color w:val="000000"/>
+                <w:sz w:val="24"/>
+                <w:szCs w:val="24"/>
+              </w:rPr>
+              <w:t>Check the method provide a correct row count in the table</w:t>
+            </w:r>
+          </w:p>
+        </w:tc>
+        <w:tc>
+          <w:tcPr>
+            <w:tcW w:w="1214" w:type="dxa"/>
+          </w:tcPr>
+          <w:p>
+            <w:pPr>
+              <w:widowControl w:val="0"/>
+              <w:rPr>
+                <w:rFonts w:ascii="Times New Roman" w:eastAsia="Calibri" w:hAnsi="Times New Roman"/>
+                <w:color w:val="000000"/>
+                <w:sz w:val="24"/>
+                <w:szCs w:val="24"/>
+              </w:rPr>
+            </w:pPr>
+            <w:r>
+              <w:rPr>
+                <w:rFonts w:ascii="Times New Roman" w:eastAsia="Calibri" w:hAnsi="Times New Roman"/>
+                <w:color w:val="000000"/>
+                <w:sz w:val="24"/>
+                <w:szCs w:val="24"/>
+                <w:lang w:val="en-SE"/>
+              </w:rPr>
+              <w:t>"Product,Price,Units\nProduct1,10,2\nProduct2,20,1\nProduct3,30,5\n"</w:t>
+            </w:r>
+            <w:r>
+              <w:rPr>
+                <w:rFonts w:ascii="Times New Roman" w:eastAsia="Calibri" w:hAnsi="Times New Roman"/>
+                <w:color w:val="000000"/>
+                <w:sz w:val="24"/>
+                <w:szCs w:val="24"/>
+              </w:rPr>
+              <w:t xml:space="preserve">, search: </w:t>
+            </w:r>
+            <w:r>
+              <w:rPr>
+                <w:rFonts w:ascii="Times New Roman" w:eastAsia="Calibri" w:hAnsi="Times New Roman"/>
+                <w:color w:val="000000"/>
+                <w:sz w:val="24"/>
+                <w:szCs w:val="24"/>
+              </w:rPr>
+              <w:t>Product1</w:t>
+            </w:r>
           </w:p>
         </w:tc>
         <w:tc>
@@ -4253,6 +4306,15 @@
                 <w:szCs w:val="24"/>
               </w:rPr>
             </w:pPr>
+            <w:r>
+              <w:rPr>
+                <w:rFonts w:ascii="Times New Roman" w:eastAsia="Calibri" w:hAnsi="Times New Roman"/>
+                <w:color w:val="000000"/>
+                <w:sz w:val="24"/>
+                <w:szCs w:val="24"/>
+              </w:rPr>
+              <w:t>2</w:t>
+            </w:r>
           </w:p>
         </w:tc>
         <w:tc>
@@ -4269,6 +4331,15 @@
                 <w:szCs w:val="24"/>
               </w:rPr>
             </w:pPr>
+            <w:r>
+              <w:rPr>
+                <w:rFonts w:ascii="Times New Roman" w:eastAsia="Calibri" w:hAnsi="Times New Roman"/>
+                <w:color w:val="000000"/>
+                <w:sz w:val="24"/>
+                <w:szCs w:val="24"/>
+              </w:rPr>
+              <w:t>2</w:t>
+            </w:r>
           </w:p>
         </w:tc>
         <w:tc>
@@ -4353,22 +4424,68 @@
                 <w:szCs w:val="24"/>
               </w:rPr>
             </w:pPr>
-          </w:p>
-        </w:tc>
-        <w:tc>
-          <w:tcPr>
-            <w:tcW w:w="1213" w:type="dxa"/>
-          </w:tcPr>
-          <w:p>
-            <w:pPr>
-              <w:widowControl w:val="0"/>
-              <w:rPr>
-                <w:rFonts w:ascii="Times New Roman" w:eastAsia="Calibri" w:hAnsi="Times New Roman"/>
-                <w:color w:val="000000"/>
-                <w:sz w:val="24"/>
-                <w:szCs w:val="24"/>
-              </w:rPr>
-            </w:pPr>
+            <w:r>
+              <w:rPr>
+                <w:rFonts w:ascii="Times New Roman" w:eastAsia="Calibri" w:hAnsi="Times New Roman"/>
+                <w:color w:val="000000"/>
+                <w:sz w:val="24"/>
+                <w:szCs w:val="24"/>
+              </w:rPr>
+              <w:t>Check the method provide correct row count and print the correct table when search is in lower case.</w:t>
+            </w:r>
+          </w:p>
+        </w:tc>
+        <w:tc>
+          <w:tcPr>
+            <w:tcW w:w="1214" w:type="dxa"/>
+          </w:tcPr>
+          <w:p>
+            <w:pPr>
+              <w:widowControl w:val="0"/>
+              <w:rPr>
+                <w:rFonts w:ascii="Times New Roman" w:eastAsia="Calibri" w:hAnsi="Times New Roman"/>
+                <w:color w:val="000000"/>
+                <w:sz w:val="24"/>
+                <w:szCs w:val="24"/>
+              </w:rPr>
+            </w:pPr>
+            <w:r>
+              <w:rPr>
+                <w:rFonts w:ascii="Times New Roman" w:eastAsia="Calibri" w:hAnsi="Times New Roman"/>
+                <w:color w:val="000000"/>
+                <w:sz w:val="24"/>
+                <w:szCs w:val="24"/>
+                <w:lang w:val="en-SE"/>
+              </w:rPr>
+              <w:t>"Product,Price,Units\nProduct1,10,2\nProduct2,20,1\nProduct3,30,5\n"</w:t>
+            </w:r>
+            <w:r>
+              <w:rPr>
+                <w:rFonts w:ascii="Times New Roman" w:eastAsia="Calibri" w:hAnsi="Times New Roman"/>
+                <w:color w:val="000000"/>
+                <w:sz w:val="24"/>
+                <w:szCs w:val="24"/>
+              </w:rPr>
+              <w:t xml:space="preserve">, search: </w:t>
+            </w:r>
+            <w:r>
+              <w:rPr>
+                <w:rFonts w:ascii="Times New Roman" w:eastAsia="Calibri" w:hAnsi="Times New Roman"/>
+                <w:color w:val="000000"/>
+                <w:sz w:val="24"/>
+                <w:szCs w:val="24"/>
+              </w:rPr>
+              <w:t>p</w:t>
+            </w:r>
+            <w:r>
+              <w:rPr>
+                <w:rFonts w:ascii="Times New Roman" w:eastAsia="Calibri" w:hAnsi="Times New Roman"/>
+                <w:color w:val="000000"/>
+                <w:sz w:val="24"/>
+                <w:szCs w:val="24"/>
+              </w:rPr>
+              <w:t>roduct1</w:t>
+            </w:r>
           </w:p>
         </w:tc>
         <w:tc>
@@ -4386,6 +4503,15 @@
                 <w:szCs w:val="24"/>
               </w:rPr>
             </w:pPr>
+            <w:r>
+              <w:rPr>
+                <w:rFonts w:ascii="Times New Roman" w:eastAsia="Calibri" w:hAnsi="Times New Roman"/>
+                <w:color w:val="000000"/>
+                <w:sz w:val="24"/>
+                <w:szCs w:val="24"/>
+              </w:rPr>
+              <w:t>2</w:t>
+            </w:r>
           </w:p>
         </w:tc>
         <w:tc>
@@ -4402,6 +4528,15 @@
                 <w:szCs w:val="24"/>
               </w:rPr>
             </w:pPr>
+            <w:r>
+              <w:rPr>
+                <w:rFonts w:ascii="Times New Roman" w:eastAsia="Calibri" w:hAnsi="Times New Roman"/>
+                <w:color w:val="000000"/>
+                <w:sz w:val="24"/>
+                <w:szCs w:val="24"/>
+              </w:rPr>
+              <w:t>2</w:t>
+            </w:r>
           </w:p>
         </w:tc>
         <w:tc>
@@ -4486,22 +4621,68 @@
                 <w:szCs w:val="24"/>
               </w:rPr>
             </w:pPr>
-          </w:p>
-        </w:tc>
-        <w:tc>
-          <w:tcPr>
-            <w:tcW w:w="1213" w:type="dxa"/>
-          </w:tcPr>
-          <w:p>
-            <w:pPr>
-              <w:widowControl w:val="0"/>
-              <w:rPr>
-                <w:rFonts w:ascii="Times New Roman" w:eastAsia="Calibri" w:hAnsi="Times New Roman"/>
-                <w:color w:val="000000"/>
-                <w:sz w:val="24"/>
-                <w:szCs w:val="24"/>
-              </w:rPr>
-            </w:pPr>
+            <w:r>
+              <w:rPr>
+                <w:rFonts w:ascii="Times New Roman" w:eastAsia="Calibri" w:hAnsi="Times New Roman"/>
+                <w:color w:val="000000"/>
+                <w:sz w:val="24"/>
+                <w:szCs w:val="24"/>
+              </w:rPr>
+              <w:t xml:space="preserve">Check the method provide correct row count and print the correct table when search is </w:t>
+            </w:r>
+            <w:r>
+              <w:rPr>
+                <w:rFonts w:ascii="Times New Roman" w:eastAsia="Calibri" w:hAnsi="Times New Roman"/>
+                <w:color w:val="000000"/>
+                <w:sz w:val="24"/>
+                <w:szCs w:val="24"/>
+              </w:rPr>
+              <w:t>invalid</w:t>
+            </w:r>
+          </w:p>
+        </w:tc>
+        <w:tc>
+          <w:tcPr>
+            <w:tcW w:w="1214" w:type="dxa"/>
+          </w:tcPr>
+          <w:p>
+            <w:pPr>
+              <w:widowControl w:val="0"/>
+              <w:rPr>
+                <w:rFonts w:ascii="Times New Roman" w:eastAsia="Calibri" w:hAnsi="Times New Roman"/>
+                <w:color w:val="000000"/>
+                <w:sz w:val="24"/>
+                <w:szCs w:val="24"/>
+              </w:rPr>
+            </w:pPr>
+            <w:r>
+              <w:rPr>
+                <w:rFonts w:ascii="Times New Roman" w:eastAsia="Calibri" w:hAnsi="Times New Roman"/>
+                <w:color w:val="000000"/>
+                <w:sz w:val="24"/>
+                <w:szCs w:val="24"/>
+                <w:lang w:val="en-SE"/>
+              </w:rPr>
+              <w:t>"Product,Price,Units\nProduct1,10,2\nProduct2,20,1\nProduct3,30,5\n"</w:t>
+            </w:r>
+            <w:r>
+              <w:rPr>
+                <w:rFonts w:ascii="Times New Roman" w:eastAsia="Calibri" w:hAnsi="Times New Roman"/>
+                <w:color w:val="000000"/>
+                <w:sz w:val="24"/>
+                <w:szCs w:val="24"/>
+              </w:rPr>
+              <w:t xml:space="preserve">, search: </w:t>
+            </w:r>
+            <w:r>
+              <w:rPr>
+                <w:rFonts w:ascii="Times New Roman" w:eastAsia="Calibri" w:hAnsi="Times New Roman"/>
+                <w:color w:val="000000"/>
+                <w:sz w:val="24"/>
+                <w:szCs w:val="24"/>
+              </w:rPr>
+              <w:t>XYZ</w:t>
+            </w:r>
           </w:p>
         </w:tc>
         <w:tc>
@@ -4519,6 +4700,15 @@
                 <w:szCs w:val="24"/>
               </w:rPr>
             </w:pPr>
+            <w:r>
+              <w:rPr>
+                <w:rFonts w:ascii="Times New Roman" w:eastAsia="Calibri" w:hAnsi="Times New Roman"/>
+                <w:color w:val="000000"/>
+                <w:sz w:val="24"/>
+                <w:szCs w:val="24"/>
+              </w:rPr>
+              <w:t>1</w:t>
+            </w:r>
           </w:p>
         </w:tc>
         <w:tc>
@@ -4535,6 +4725,15 @@
                 <w:szCs w:val="24"/>
               </w:rPr>
             </w:pPr>
+            <w:r>
+              <w:rPr>
+                <w:rFonts w:ascii="Times New Roman" w:eastAsia="Calibri" w:hAnsi="Times New Roman"/>
+                <w:color w:val="000000"/>
+                <w:sz w:val="24"/>
+                <w:szCs w:val="24"/>
+              </w:rPr>
+              <w:t>1</w:t>
+            </w:r>
           </w:p>
         </w:tc>
         <w:tc>
@@ -4619,22 +4818,81 @@
                 <w:szCs w:val="24"/>
               </w:rPr>
             </w:pPr>
-          </w:p>
-        </w:tc>
-        <w:tc>
-          <w:tcPr>
-            <w:tcW w:w="1213" w:type="dxa"/>
-          </w:tcPr>
-          <w:p>
-            <w:pPr>
-              <w:widowControl w:val="0"/>
-              <w:rPr>
-                <w:rFonts w:ascii="Times New Roman" w:eastAsia="Calibri" w:hAnsi="Times New Roman"/>
-                <w:color w:val="000000"/>
-                <w:sz w:val="24"/>
-                <w:szCs w:val="24"/>
-              </w:rPr>
-            </w:pPr>
+            <w:r>
+              <w:rPr>
+                <w:rFonts w:ascii="Times New Roman" w:eastAsia="Calibri" w:hAnsi="Times New Roman"/>
+                <w:color w:val="000000"/>
+                <w:sz w:val="24"/>
+                <w:szCs w:val="24"/>
+              </w:rPr>
+              <w:t xml:space="preserve">Check the method </w:t>
+            </w:r>
+            <w:r>
+              <w:rPr>
+                <w:rFonts w:ascii="Times New Roman" w:eastAsia="Calibri" w:hAnsi="Times New Roman"/>
+                <w:color w:val="000000"/>
+                <w:sz w:val="24"/>
+                <w:szCs w:val="24"/>
+              </w:rPr>
+              <w:lastRenderedPageBreak/>
+              <w:t xml:space="preserve">provide correct row count and print the correct table when search is </w:t>
+            </w:r>
+            <w:r>
+              <w:rPr>
+                <w:rFonts w:ascii="Times New Roman" w:eastAsia="Calibri" w:hAnsi="Times New Roman"/>
+                <w:color w:val="000000"/>
+                <w:sz w:val="24"/>
+                <w:szCs w:val="24"/>
+              </w:rPr>
+              <w:t>empty</w:t>
+            </w:r>
+          </w:p>
+        </w:tc>
+        <w:tc>
+          <w:tcPr>
+            <w:tcW w:w="1214" w:type="dxa"/>
+          </w:tcPr>
+          <w:p>
+            <w:pPr>
+              <w:widowControl w:val="0"/>
+              <w:rPr>
+                <w:rFonts w:ascii="Times New Roman" w:eastAsia="Calibri" w:hAnsi="Times New Roman"/>
+                <w:color w:val="000000"/>
+                <w:sz w:val="24"/>
+                <w:szCs w:val="24"/>
+              </w:rPr>
+            </w:pPr>
+            <w:r>
+              <w:rPr>
+                <w:rFonts w:ascii="Times New Roman" w:eastAsia="Calibri" w:hAnsi="Times New Roman"/>
+                <w:color w:val="000000"/>
+                <w:sz w:val="24"/>
+                <w:szCs w:val="24"/>
+                <w:lang w:val="en-SE"/>
+              </w:rPr>
+              <w:lastRenderedPageBreak/>
+              <w:t>"Product,Price,Unit</w:t>
+            </w:r>
+            <w:r>
+              <w:rPr>
+                <w:rFonts w:ascii="Times New Roman" w:eastAsia="Calibri" w:hAnsi="Times New Roman"/>
+                <w:color w:val="000000"/>
+                <w:sz w:val="24"/>
+                <w:szCs w:val="24"/>
+                <w:lang w:val="en-SE"/>
+              </w:rPr>
+              <w:lastRenderedPageBreak/>
+              <w:t>s\nProduct1,10,2\nProduct2,20,1\nProduct3,30,5\n"</w:t>
+            </w:r>
+            <w:r>
+              <w:rPr>
+                <w:rFonts w:ascii="Times New Roman" w:eastAsia="Calibri" w:hAnsi="Times New Roman"/>
+                <w:color w:val="000000"/>
+                <w:sz w:val="24"/>
+                <w:szCs w:val="24"/>
+              </w:rPr>
+              <w:t xml:space="preserve">, search: </w:t>
+            </w:r>
           </w:p>
         </w:tc>
         <w:tc>
@@ -4652,6 +4910,16 @@
                 <w:szCs w:val="24"/>
               </w:rPr>
             </w:pPr>
+            <w:r>
+              <w:rPr>
+                <w:rFonts w:ascii="Times New Roman" w:eastAsia="Calibri" w:hAnsi="Times New Roman"/>
+                <w:color w:val="000000"/>
+                <w:sz w:val="24"/>
+                <w:szCs w:val="24"/>
+              </w:rPr>
+              <w:lastRenderedPageBreak/>
+              <w:t>1</w:t>
+            </w:r>
           </w:p>
         </w:tc>
         <w:tc>
@@ -4668,6 +4936,15 @@
                 <w:szCs w:val="24"/>
               </w:rPr>
             </w:pPr>
+            <w:r>
+              <w:rPr>
+                <w:rFonts w:ascii="Times New Roman" w:eastAsia="Calibri" w:hAnsi="Times New Roman"/>
+                <w:color w:val="000000"/>
+                <w:sz w:val="24"/>
+                <w:szCs w:val="24"/>
+              </w:rPr>
+              <w:t>1</w:t>
+            </w:r>
           </w:p>
         </w:tc>
         <w:tc>
@@ -4679,6 +4956,1505 @@
               <w:widowControl w:val="0"/>
               <w:rPr>
                 <w:rFonts w:ascii="Times New Roman" w:eastAsia="Calibri" w:hAnsi="Times New Roman"/>
+                <w:color w:val="000000"/>
+                <w:sz w:val="24"/>
+                <w:szCs w:val="24"/>
+              </w:rPr>
+            </w:pPr>
+            <w:r>
+              <w:rPr>
+                <w:rFonts w:ascii="Times New Roman" w:eastAsia="Calibri" w:hAnsi="Times New Roman" w:cs="Times New Roman"/>
+                <w:color w:val="000000"/>
+                <w:sz w:val="24"/>
+                <w:szCs w:val="24"/>
+              </w:rPr>
+              <w:t>Pass</w:t>
+            </w:r>
+          </w:p>
+        </w:tc>
+        <w:tc>
+          <w:tcPr>
+            <w:tcW w:w="2656" w:type="dxa"/>
+          </w:tcPr>
+          <w:p>
+            <w:pPr>
+              <w:widowControl w:val="0"/>
+              <w:rPr>
+                <w:rFonts w:ascii="Times New Roman" w:eastAsia="Calibri" w:hAnsi="Times New Roman"/>
+                <w:color w:val="000000"/>
+                <w:sz w:val="24"/>
+                <w:szCs w:val="24"/>
+              </w:rPr>
+            </w:pPr>
+          </w:p>
+        </w:tc>
+      </w:tr>
+      <w:tr>
+        <w:tc>
+          <w:tcPr>
+            <w:tcW w:w="509" w:type="dxa"/>
+          </w:tcPr>
+          <w:p>
+            <w:pPr>
+              <w:widowControl w:val="0"/>
+              <w:rPr>
+                <w:rFonts w:ascii="Times New Roman" w:eastAsia="Calibri" w:hAnsi="Times New Roman"/>
+                <w:color w:val="000000"/>
+                <w:sz w:val="24"/>
+                <w:szCs w:val="24"/>
+              </w:rPr>
+            </w:pPr>
+            <w:r>
+              <w:rPr>
+                <w:rFonts w:ascii="Times New Roman" w:eastAsia="Calibri" w:hAnsi="Times New Roman"/>
+                <w:color w:val="000000"/>
+                <w:sz w:val="24"/>
+                <w:szCs w:val="24"/>
+              </w:rPr>
+              <w:t>6</w:t>
+            </w:r>
+          </w:p>
+        </w:tc>
+        <w:tc>
+          <w:tcPr>
+            <w:tcW w:w="1404" w:type="dxa"/>
+          </w:tcPr>
+          <w:p>
+            <w:pPr>
+              <w:widowControl w:val="0"/>
+              <w:rPr>
+                <w:rFonts w:ascii="Times New Roman" w:eastAsia="Calibri" w:hAnsi="Times New Roman"/>
+                <w:color w:val="000000"/>
+                <w:sz w:val="24"/>
+                <w:szCs w:val="24"/>
+              </w:rPr>
+            </w:pPr>
+            <w:r>
+              <w:rPr>
+                <w:rFonts w:ascii="Times New Roman" w:eastAsia="Calibri" w:hAnsi="Times New Roman"/>
+                <w:color w:val="000000"/>
+                <w:sz w:val="24"/>
+                <w:szCs w:val="24"/>
+              </w:rPr>
+              <w:t xml:space="preserve">Check whether the function returns </w:t>
+            </w:r>
+            <w:proofErr w:type="spellStart"/>
+            <w:r>
+              <w:rPr>
+                <w:rFonts w:ascii="Times New Roman" w:eastAsia="Calibri" w:hAnsi="Times New Roman"/>
+                <w:color w:val="000000"/>
+                <w:sz w:val="24"/>
+                <w:szCs w:val="24"/>
+              </w:rPr>
+              <w:t>TypeError</w:t>
+            </w:r>
+            <w:proofErr w:type="spellEnd"/>
+            <w:r>
+              <w:rPr>
+                <w:rFonts w:ascii="Times New Roman" w:eastAsia="Calibri" w:hAnsi="Times New Roman"/>
+                <w:color w:val="000000"/>
+                <w:sz w:val="24"/>
+                <w:szCs w:val="24"/>
+              </w:rPr>
+              <w:t xml:space="preserve"> with </w:t>
+            </w:r>
+            <w:r>
+              <w:rPr>
+                <w:rFonts w:ascii="Times New Roman" w:eastAsia="Calibri" w:hAnsi="Times New Roman"/>
+                <w:color w:val="000000"/>
+                <w:sz w:val="24"/>
+                <w:szCs w:val="24"/>
+              </w:rPr>
+              <w:t>N</w:t>
+            </w:r>
+            <w:r>
+              <w:rPr>
+                <w:rFonts w:ascii="Times New Roman" w:eastAsia="Calibri" w:hAnsi="Times New Roman"/>
+                <w:color w:val="000000"/>
+                <w:sz w:val="24"/>
+                <w:szCs w:val="24"/>
+              </w:rPr>
+              <w:t>one input</w:t>
+            </w:r>
+          </w:p>
+        </w:tc>
+        <w:tc>
+          <w:tcPr>
+            <w:tcW w:w="1214" w:type="dxa"/>
+          </w:tcPr>
+          <w:p>
+            <w:pPr>
+              <w:widowControl w:val="0"/>
+              <w:rPr>
+                <w:rFonts w:ascii="Times New Roman" w:eastAsia="Calibri" w:hAnsi="Times New Roman"/>
+                <w:color w:val="000000"/>
+                <w:sz w:val="24"/>
+                <w:szCs w:val="24"/>
+              </w:rPr>
+            </w:pPr>
+            <w:r>
+              <w:rPr>
+                <w:rFonts w:ascii="Times New Roman" w:eastAsia="Calibri" w:hAnsi="Times New Roman"/>
+                <w:color w:val="000000"/>
+                <w:sz w:val="24"/>
+                <w:szCs w:val="24"/>
+                <w:lang w:val="en-SE"/>
+              </w:rPr>
+              <w:t>"Product,Price,Units\nProduct1,10,2\nProduct2,20,1\nProduct3,30,5\n"</w:t>
+            </w:r>
+            <w:r>
+              <w:rPr>
+                <w:rFonts w:ascii="Times New Roman" w:eastAsia="Calibri" w:hAnsi="Times New Roman"/>
+                <w:color w:val="000000"/>
+                <w:sz w:val="24"/>
+                <w:szCs w:val="24"/>
+              </w:rPr>
+              <w:t>, search:</w:t>
+            </w:r>
+            <w:r>
+              <w:rPr>
+                <w:rFonts w:ascii="Times New Roman" w:eastAsia="Calibri" w:hAnsi="Times New Roman"/>
+                <w:color w:val="000000"/>
+                <w:sz w:val="24"/>
+                <w:szCs w:val="24"/>
+              </w:rPr>
+              <w:t xml:space="preserve"> None</w:t>
+            </w:r>
+            <w:r>
+              <w:rPr>
+                <w:rFonts w:ascii="Times New Roman" w:eastAsia="Calibri" w:hAnsi="Times New Roman"/>
+                <w:color w:val="000000"/>
+                <w:sz w:val="24"/>
+                <w:szCs w:val="24"/>
+              </w:rPr>
+              <w:t xml:space="preserve"> </w:t>
+            </w:r>
+          </w:p>
+        </w:tc>
+        <w:tc>
+          <w:tcPr>
+            <w:tcW w:w="2279" w:type="dxa"/>
+            <w:gridSpan w:val="2"/>
+          </w:tcPr>
+          <w:p>
+            <w:pPr>
+              <w:widowControl w:val="0"/>
+              <w:rPr>
+                <w:rFonts w:ascii="Times New Roman" w:eastAsia="Calibri" w:hAnsi="Times New Roman"/>
+                <w:color w:val="000000"/>
+                <w:sz w:val="24"/>
+                <w:szCs w:val="24"/>
+              </w:rPr>
+            </w:pPr>
+            <w:r>
+              <w:rPr>
+                <w:rFonts w:ascii="Times New Roman" w:eastAsia="Calibri" w:hAnsi="Times New Roman"/>
+                <w:color w:val="000000"/>
+                <w:sz w:val="24"/>
+                <w:szCs w:val="24"/>
+              </w:rPr>
+              <w:t xml:space="preserve">Throws </w:t>
+            </w:r>
+            <w:proofErr w:type="spellStart"/>
+            <w:r>
+              <w:rPr>
+                <w:rFonts w:ascii="Times New Roman" w:eastAsia="Calibri" w:hAnsi="Times New Roman"/>
+                <w:color w:val="000000"/>
+                <w:sz w:val="24"/>
+                <w:szCs w:val="24"/>
+              </w:rPr>
+              <w:t>TypeError</w:t>
+            </w:r>
+            <w:proofErr w:type="spellEnd"/>
+          </w:p>
+        </w:tc>
+        <w:tc>
+          <w:tcPr>
+            <w:tcW w:w="2277" w:type="dxa"/>
+          </w:tcPr>
+          <w:p>
+            <w:pPr>
+              <w:widowControl w:val="0"/>
+              <w:rPr>
+                <w:rFonts w:ascii="Times New Roman" w:eastAsia="Calibri" w:hAnsi="Times New Roman"/>
+                <w:color w:val="000000"/>
+                <w:sz w:val="24"/>
+                <w:szCs w:val="24"/>
+              </w:rPr>
+            </w:pPr>
+            <w:r>
+              <w:rPr>
+                <w:rFonts w:ascii="Times New Roman" w:eastAsia="Calibri" w:hAnsi="Times New Roman"/>
+                <w:color w:val="000000"/>
+                <w:sz w:val="24"/>
+                <w:szCs w:val="24"/>
+              </w:rPr>
+              <w:t xml:space="preserve">Throws </w:t>
+            </w:r>
+            <w:proofErr w:type="spellStart"/>
+            <w:r>
+              <w:rPr>
+                <w:rFonts w:ascii="Times New Roman" w:eastAsia="Calibri" w:hAnsi="Times New Roman"/>
+                <w:color w:val="000000"/>
+                <w:sz w:val="24"/>
+                <w:szCs w:val="24"/>
+              </w:rPr>
+              <w:t>TypeError</w:t>
+            </w:r>
+            <w:proofErr w:type="spellEnd"/>
+          </w:p>
+        </w:tc>
+        <w:tc>
+          <w:tcPr>
+            <w:tcW w:w="1241" w:type="dxa"/>
+          </w:tcPr>
+          <w:p>
+            <w:pPr>
+              <w:widowControl w:val="0"/>
+              <w:rPr>
+                <w:rFonts w:ascii="Times New Roman" w:eastAsia="Calibri" w:hAnsi="Times New Roman"/>
+                <w:color w:val="000000"/>
+                <w:sz w:val="24"/>
+                <w:szCs w:val="24"/>
+              </w:rPr>
+            </w:pPr>
+            <w:r>
+              <w:rPr>
+                <w:rFonts w:ascii="Times New Roman" w:eastAsia="Calibri" w:hAnsi="Times New Roman" w:cs="Times New Roman"/>
+                <w:color w:val="000000"/>
+                <w:sz w:val="24"/>
+                <w:szCs w:val="24"/>
+              </w:rPr>
+              <w:t>Pass</w:t>
+            </w:r>
+          </w:p>
+        </w:tc>
+        <w:tc>
+          <w:tcPr>
+            <w:tcW w:w="2656" w:type="dxa"/>
+          </w:tcPr>
+          <w:p>
+            <w:pPr>
+              <w:widowControl w:val="0"/>
+              <w:rPr>
+                <w:rFonts w:ascii="Times New Roman" w:eastAsia="Calibri" w:hAnsi="Times New Roman"/>
+                <w:color w:val="000000"/>
+                <w:sz w:val="24"/>
+                <w:szCs w:val="24"/>
+              </w:rPr>
+            </w:pPr>
+          </w:p>
+        </w:tc>
+      </w:tr>
+      <w:tr>
+        <w:tc>
+          <w:tcPr>
+            <w:tcW w:w="509" w:type="dxa"/>
+          </w:tcPr>
+          <w:p>
+            <w:pPr>
+              <w:widowControl w:val="0"/>
+              <w:rPr>
+                <w:rFonts w:ascii="Times New Roman" w:eastAsia="Calibri" w:hAnsi="Times New Roman"/>
+                <w:color w:val="000000"/>
+                <w:sz w:val="24"/>
+                <w:szCs w:val="24"/>
+              </w:rPr>
+            </w:pPr>
+            <w:r>
+              <w:rPr>
+                <w:rFonts w:ascii="Times New Roman" w:eastAsia="Calibri" w:hAnsi="Times New Roman"/>
+                <w:color w:val="000000"/>
+                <w:sz w:val="24"/>
+                <w:szCs w:val="24"/>
+              </w:rPr>
+              <w:t>7</w:t>
+            </w:r>
+          </w:p>
+        </w:tc>
+        <w:tc>
+          <w:tcPr>
+            <w:tcW w:w="1404" w:type="dxa"/>
+          </w:tcPr>
+          <w:p>
+            <w:pPr>
+              <w:widowControl w:val="0"/>
+              <w:rPr>
+                <w:rFonts w:ascii="Times New Roman" w:eastAsia="Calibri" w:hAnsi="Times New Roman"/>
+                <w:color w:val="000000"/>
+                <w:sz w:val="24"/>
+                <w:szCs w:val="24"/>
+              </w:rPr>
+            </w:pPr>
+            <w:r>
+              <w:rPr>
+                <w:rFonts w:ascii="Times New Roman" w:eastAsia="Calibri" w:hAnsi="Times New Roman"/>
+                <w:color w:val="000000"/>
+                <w:sz w:val="24"/>
+                <w:szCs w:val="24"/>
+              </w:rPr>
+              <w:t xml:space="preserve">Check whether the function returns </w:t>
+            </w:r>
+            <w:proofErr w:type="spellStart"/>
+            <w:r>
+              <w:rPr>
+                <w:rFonts w:ascii="Times New Roman" w:eastAsia="Calibri" w:hAnsi="Times New Roman"/>
+                <w:color w:val="000000"/>
+                <w:sz w:val="24"/>
+                <w:szCs w:val="24"/>
+              </w:rPr>
+              <w:t>TypeError</w:t>
+            </w:r>
+            <w:proofErr w:type="spellEnd"/>
+            <w:r>
+              <w:rPr>
+                <w:rFonts w:ascii="Times New Roman" w:eastAsia="Calibri" w:hAnsi="Times New Roman"/>
+                <w:color w:val="000000"/>
+                <w:sz w:val="24"/>
+                <w:szCs w:val="24"/>
+              </w:rPr>
+              <w:t xml:space="preserve"> with empty </w:t>
+            </w:r>
+            <w:r>
+              <w:rPr>
+                <w:rFonts w:ascii="Times New Roman" w:eastAsia="Calibri" w:hAnsi="Times New Roman"/>
+                <w:color w:val="000000"/>
+                <w:sz w:val="24"/>
+                <w:szCs w:val="24"/>
+              </w:rPr>
+              <w:t>input</w:t>
+            </w:r>
+          </w:p>
+        </w:tc>
+        <w:tc>
+          <w:tcPr>
+            <w:tcW w:w="1214" w:type="dxa"/>
+          </w:tcPr>
+          <w:p>
+            <w:pPr>
+              <w:widowControl w:val="0"/>
+              <w:rPr>
+                <w:rFonts w:ascii="Times New Roman" w:eastAsia="Calibri" w:hAnsi="Times New Roman"/>
+                <w:color w:val="000000"/>
+                <w:sz w:val="24"/>
+                <w:szCs w:val="24"/>
+              </w:rPr>
+            </w:pPr>
+            <w:proofErr w:type="spellStart"/>
+            <w:r>
+              <w:rPr>
+                <w:rFonts w:ascii="Times New Roman" w:eastAsia="Calibri" w:hAnsi="Times New Roman"/>
+                <w:color w:val="000000"/>
+                <w:sz w:val="24"/>
+                <w:szCs w:val="24"/>
+              </w:rPr>
+              <w:t>CSV_file_name</w:t>
+            </w:r>
+            <w:proofErr w:type="spellEnd"/>
+            <w:r>
+              <w:rPr>
+                <w:rFonts w:ascii="Times New Roman" w:eastAsia="Calibri" w:hAnsi="Times New Roman"/>
+                <w:color w:val="000000"/>
+                <w:sz w:val="24"/>
+                <w:szCs w:val="24"/>
+              </w:rPr>
+              <w:t xml:space="preserve">: </w:t>
+            </w:r>
+          </w:p>
+          <w:p>
+            <w:pPr>
+              <w:widowControl w:val="0"/>
+              <w:rPr>
+                <w:rFonts w:ascii="Times New Roman" w:eastAsia="Calibri" w:hAnsi="Times New Roman"/>
+                <w:color w:val="000000"/>
+                <w:sz w:val="24"/>
+                <w:szCs w:val="24"/>
+              </w:rPr>
+            </w:pPr>
+            <w:r>
+              <w:rPr>
+                <w:rFonts w:ascii="Times New Roman" w:eastAsia="Calibri" w:hAnsi="Times New Roman"/>
+                <w:color w:val="000000"/>
+                <w:sz w:val="24"/>
+                <w:szCs w:val="24"/>
+              </w:rPr>
+              <w:t xml:space="preserve">search: </w:t>
+            </w:r>
+          </w:p>
+        </w:tc>
+        <w:tc>
+          <w:tcPr>
+            <w:tcW w:w="2279" w:type="dxa"/>
+            <w:gridSpan w:val="2"/>
+          </w:tcPr>
+          <w:p>
+            <w:pPr>
+              <w:widowControl w:val="0"/>
+              <w:rPr>
+                <w:rFonts w:ascii="Times New Roman" w:eastAsia="Calibri" w:hAnsi="Times New Roman"/>
+                <w:color w:val="000000"/>
+                <w:sz w:val="24"/>
+                <w:szCs w:val="24"/>
+              </w:rPr>
+            </w:pPr>
+            <w:r>
+              <w:rPr>
+                <w:rFonts w:ascii="Times New Roman" w:eastAsia="Calibri" w:hAnsi="Times New Roman"/>
+                <w:color w:val="000000"/>
+                <w:sz w:val="24"/>
+                <w:szCs w:val="24"/>
+              </w:rPr>
+              <w:t xml:space="preserve">Throws </w:t>
+            </w:r>
+            <w:proofErr w:type="spellStart"/>
+            <w:r>
+              <w:rPr>
+                <w:rFonts w:ascii="Times New Roman" w:eastAsia="Calibri" w:hAnsi="Times New Roman"/>
+                <w:color w:val="000000"/>
+                <w:sz w:val="24"/>
+                <w:szCs w:val="24"/>
+              </w:rPr>
+              <w:t>TypeError</w:t>
+            </w:r>
+            <w:proofErr w:type="spellEnd"/>
+          </w:p>
+        </w:tc>
+        <w:tc>
+          <w:tcPr>
+            <w:tcW w:w="2277" w:type="dxa"/>
+          </w:tcPr>
+          <w:p>
+            <w:pPr>
+              <w:widowControl w:val="0"/>
+              <w:rPr>
+                <w:rFonts w:ascii="Times New Roman" w:eastAsia="Calibri" w:hAnsi="Times New Roman"/>
+                <w:color w:val="000000"/>
+                <w:sz w:val="24"/>
+                <w:szCs w:val="24"/>
+              </w:rPr>
+            </w:pPr>
+            <w:r>
+              <w:rPr>
+                <w:rFonts w:ascii="Times New Roman" w:eastAsia="Calibri" w:hAnsi="Times New Roman"/>
+                <w:color w:val="000000"/>
+                <w:sz w:val="24"/>
+                <w:szCs w:val="24"/>
+              </w:rPr>
+              <w:t xml:space="preserve">Throws </w:t>
+            </w:r>
+            <w:proofErr w:type="spellStart"/>
+            <w:r>
+              <w:rPr>
+                <w:rFonts w:ascii="Times New Roman" w:eastAsia="Calibri" w:hAnsi="Times New Roman"/>
+                <w:color w:val="000000"/>
+                <w:sz w:val="24"/>
+                <w:szCs w:val="24"/>
+              </w:rPr>
+              <w:t>TypeError</w:t>
+            </w:r>
+            <w:proofErr w:type="spellEnd"/>
+          </w:p>
+        </w:tc>
+        <w:tc>
+          <w:tcPr>
+            <w:tcW w:w="1241" w:type="dxa"/>
+          </w:tcPr>
+          <w:p>
+            <w:pPr>
+              <w:widowControl w:val="0"/>
+              <w:rPr>
+                <w:rFonts w:ascii="Times New Roman" w:eastAsia="Calibri" w:hAnsi="Times New Roman" w:cs="Times New Roman"/>
+                <w:color w:val="000000"/>
+                <w:sz w:val="24"/>
+                <w:szCs w:val="24"/>
+              </w:rPr>
+            </w:pPr>
+            <w:r>
+              <w:rPr>
+                <w:rFonts w:ascii="Times New Roman" w:eastAsia="Calibri" w:hAnsi="Times New Roman" w:cs="Times New Roman"/>
+                <w:color w:val="000000"/>
+                <w:sz w:val="24"/>
+                <w:szCs w:val="24"/>
+              </w:rPr>
+              <w:t>Pass</w:t>
+            </w:r>
+          </w:p>
+        </w:tc>
+        <w:tc>
+          <w:tcPr>
+            <w:tcW w:w="2656" w:type="dxa"/>
+          </w:tcPr>
+          <w:p>
+            <w:pPr>
+              <w:widowControl w:val="0"/>
+              <w:rPr>
+                <w:rFonts w:ascii="Times New Roman" w:eastAsia="Calibri" w:hAnsi="Times New Roman"/>
+                <w:color w:val="000000"/>
+                <w:sz w:val="24"/>
+                <w:szCs w:val="24"/>
+              </w:rPr>
+            </w:pPr>
+          </w:p>
+        </w:tc>
+      </w:tr>
+      <w:tr>
+        <w:tc>
+          <w:tcPr>
+            <w:tcW w:w="509" w:type="dxa"/>
+          </w:tcPr>
+          <w:p>
+            <w:pPr>
+              <w:widowControl w:val="0"/>
+              <w:rPr>
+                <w:rFonts w:ascii="Times New Roman" w:eastAsia="Calibri" w:hAnsi="Times New Roman"/>
+                <w:color w:val="000000"/>
+                <w:sz w:val="24"/>
+                <w:szCs w:val="24"/>
+              </w:rPr>
+            </w:pPr>
+            <w:r>
+              <w:rPr>
+                <w:rFonts w:ascii="Times New Roman" w:eastAsia="Calibri" w:hAnsi="Times New Roman"/>
+                <w:color w:val="000000"/>
+                <w:sz w:val="24"/>
+                <w:szCs w:val="24"/>
+              </w:rPr>
+              <w:t>8</w:t>
+            </w:r>
+          </w:p>
+        </w:tc>
+        <w:tc>
+          <w:tcPr>
+            <w:tcW w:w="1404" w:type="dxa"/>
+          </w:tcPr>
+          <w:p>
+            <w:pPr>
+              <w:widowControl w:val="0"/>
+              <w:rPr>
+                <w:rFonts w:ascii="Times New Roman" w:eastAsia="Calibri" w:hAnsi="Times New Roman"/>
+                <w:color w:val="000000"/>
+                <w:sz w:val="24"/>
+                <w:szCs w:val="24"/>
+              </w:rPr>
+            </w:pPr>
+            <w:r>
+              <w:rPr>
+                <w:rFonts w:ascii="Times New Roman" w:eastAsia="Calibri" w:hAnsi="Times New Roman"/>
+                <w:color w:val="000000"/>
+                <w:sz w:val="24"/>
+                <w:szCs w:val="24"/>
+              </w:rPr>
+              <w:t xml:space="preserve">Check whether the function returns </w:t>
+            </w:r>
+            <w:proofErr w:type="spellStart"/>
+            <w:r>
+              <w:rPr>
+                <w:rFonts w:ascii="Times New Roman" w:eastAsia="Calibri" w:hAnsi="Times New Roman"/>
+                <w:color w:val="000000"/>
+                <w:sz w:val="24"/>
+                <w:szCs w:val="24"/>
+              </w:rPr>
+              <w:t>TypeError</w:t>
+            </w:r>
+            <w:proofErr w:type="spellEnd"/>
+            <w:r>
+              <w:rPr>
+                <w:rFonts w:ascii="Times New Roman" w:eastAsia="Calibri" w:hAnsi="Times New Roman"/>
+                <w:color w:val="000000"/>
+                <w:sz w:val="24"/>
+                <w:szCs w:val="24"/>
+              </w:rPr>
+              <w:t xml:space="preserve"> with </w:t>
+            </w:r>
+            <w:r>
+              <w:rPr>
+                <w:rFonts w:ascii="Times New Roman" w:eastAsia="Calibri" w:hAnsi="Times New Roman"/>
+                <w:color w:val="000000"/>
+                <w:sz w:val="24"/>
+                <w:szCs w:val="24"/>
+              </w:rPr>
+              <w:t>list</w:t>
+            </w:r>
+            <w:r>
+              <w:rPr>
+                <w:rFonts w:ascii="Times New Roman" w:eastAsia="Calibri" w:hAnsi="Times New Roman"/>
+                <w:color w:val="000000"/>
+                <w:sz w:val="24"/>
+                <w:szCs w:val="24"/>
+              </w:rPr>
+              <w:t xml:space="preserve"> input</w:t>
+            </w:r>
+            <w:r>
+              <w:rPr>
+                <w:rFonts w:ascii="Times New Roman" w:eastAsia="Calibri" w:hAnsi="Times New Roman"/>
+                <w:color w:val="000000"/>
+                <w:sz w:val="24"/>
+                <w:szCs w:val="24"/>
+              </w:rPr>
+              <w:t xml:space="preserve"> for search</w:t>
+            </w:r>
+          </w:p>
+        </w:tc>
+        <w:tc>
+          <w:tcPr>
+            <w:tcW w:w="1214" w:type="dxa"/>
+          </w:tcPr>
+          <w:p>
+            <w:pPr>
+              <w:widowControl w:val="0"/>
+              <w:rPr>
+                <w:rFonts w:ascii="Times New Roman" w:eastAsia="Calibri" w:hAnsi="Times New Roman"/>
+                <w:color w:val="000000"/>
+                <w:sz w:val="24"/>
+                <w:szCs w:val="24"/>
+              </w:rPr>
+            </w:pPr>
+            <w:r>
+              <w:rPr>
+                <w:rFonts w:ascii="Times New Roman" w:eastAsia="Calibri" w:hAnsi="Times New Roman"/>
+                <w:color w:val="000000"/>
+                <w:sz w:val="24"/>
+                <w:szCs w:val="24"/>
+              </w:rPr>
+              <w:t>[1, 2, 3]</w:t>
+            </w:r>
+          </w:p>
+        </w:tc>
+        <w:tc>
+          <w:tcPr>
+            <w:tcW w:w="2279" w:type="dxa"/>
+            <w:gridSpan w:val="2"/>
+          </w:tcPr>
+          <w:p>
+            <w:pPr>
+              <w:widowControl w:val="0"/>
+              <w:rPr>
+                <w:rFonts w:ascii="Times New Roman" w:eastAsia="Calibri" w:hAnsi="Times New Roman"/>
+                <w:color w:val="000000"/>
+                <w:sz w:val="24"/>
+                <w:szCs w:val="24"/>
+              </w:rPr>
+            </w:pPr>
+            <w:r>
+              <w:rPr>
+                <w:rFonts w:ascii="Times New Roman" w:eastAsia="Calibri" w:hAnsi="Times New Roman"/>
+                <w:color w:val="000000"/>
+                <w:sz w:val="24"/>
+                <w:szCs w:val="24"/>
+              </w:rPr>
+              <w:t xml:space="preserve">Throws </w:t>
+            </w:r>
+            <w:proofErr w:type="spellStart"/>
+            <w:r>
+              <w:rPr>
+                <w:rFonts w:ascii="Times New Roman" w:eastAsia="Calibri" w:hAnsi="Times New Roman"/>
+                <w:color w:val="000000"/>
+                <w:sz w:val="24"/>
+                <w:szCs w:val="24"/>
+              </w:rPr>
+              <w:t>TypeError</w:t>
+            </w:r>
+            <w:proofErr w:type="spellEnd"/>
+          </w:p>
+        </w:tc>
+        <w:tc>
+          <w:tcPr>
+            <w:tcW w:w="2277" w:type="dxa"/>
+          </w:tcPr>
+          <w:p>
+            <w:pPr>
+              <w:widowControl w:val="0"/>
+              <w:rPr>
+                <w:rFonts w:ascii="Times New Roman" w:eastAsia="Calibri" w:hAnsi="Times New Roman"/>
+                <w:color w:val="000000"/>
+                <w:sz w:val="24"/>
+                <w:szCs w:val="24"/>
+              </w:rPr>
+            </w:pPr>
+            <w:r>
+              <w:rPr>
+                <w:rFonts w:ascii="Times New Roman" w:eastAsia="Calibri" w:hAnsi="Times New Roman"/>
+                <w:color w:val="000000"/>
+                <w:sz w:val="24"/>
+                <w:szCs w:val="24"/>
+              </w:rPr>
+              <w:t xml:space="preserve">Throws </w:t>
+            </w:r>
+            <w:proofErr w:type="spellStart"/>
+            <w:r>
+              <w:rPr>
+                <w:rFonts w:ascii="Times New Roman" w:eastAsia="Calibri" w:hAnsi="Times New Roman"/>
+                <w:color w:val="000000"/>
+                <w:sz w:val="24"/>
+                <w:szCs w:val="24"/>
+              </w:rPr>
+              <w:t>TypeError</w:t>
+            </w:r>
+            <w:proofErr w:type="spellEnd"/>
+          </w:p>
+        </w:tc>
+        <w:tc>
+          <w:tcPr>
+            <w:tcW w:w="1241" w:type="dxa"/>
+          </w:tcPr>
+          <w:p>
+            <w:pPr>
+              <w:widowControl w:val="0"/>
+              <w:rPr>
+                <w:rFonts w:ascii="Times New Roman" w:eastAsia="Calibri" w:hAnsi="Times New Roman" w:cs="Times New Roman"/>
+                <w:color w:val="000000"/>
+                <w:sz w:val="24"/>
+                <w:szCs w:val="24"/>
+              </w:rPr>
+            </w:pPr>
+            <w:r>
+              <w:rPr>
+                <w:rFonts w:ascii="Times New Roman" w:eastAsia="Calibri" w:hAnsi="Times New Roman" w:cs="Times New Roman"/>
+                <w:color w:val="000000"/>
+                <w:sz w:val="24"/>
+                <w:szCs w:val="24"/>
+              </w:rPr>
+              <w:t>Pass</w:t>
+            </w:r>
+          </w:p>
+        </w:tc>
+        <w:tc>
+          <w:tcPr>
+            <w:tcW w:w="2656" w:type="dxa"/>
+          </w:tcPr>
+          <w:p>
+            <w:pPr>
+              <w:widowControl w:val="0"/>
+              <w:rPr>
+                <w:rFonts w:ascii="Times New Roman" w:eastAsia="Calibri" w:hAnsi="Times New Roman"/>
+                <w:color w:val="000000"/>
+                <w:sz w:val="24"/>
+                <w:szCs w:val="24"/>
+              </w:rPr>
+            </w:pPr>
+          </w:p>
+        </w:tc>
+      </w:tr>
+      <w:tr>
+        <w:tc>
+          <w:tcPr>
+            <w:tcW w:w="509" w:type="dxa"/>
+          </w:tcPr>
+          <w:p>
+            <w:pPr>
+              <w:widowControl w:val="0"/>
+              <w:rPr>
+                <w:rFonts w:ascii="Times New Roman" w:eastAsia="Calibri" w:hAnsi="Times New Roman"/>
+                <w:color w:val="000000"/>
+                <w:sz w:val="24"/>
+                <w:szCs w:val="24"/>
+              </w:rPr>
+            </w:pPr>
+            <w:r>
+              <w:rPr>
+                <w:rFonts w:ascii="Times New Roman" w:eastAsia="Calibri" w:hAnsi="Times New Roman"/>
+                <w:color w:val="000000"/>
+                <w:sz w:val="24"/>
+                <w:szCs w:val="24"/>
+              </w:rPr>
+              <w:t>9</w:t>
+            </w:r>
+          </w:p>
+        </w:tc>
+        <w:tc>
+          <w:tcPr>
+            <w:tcW w:w="1404" w:type="dxa"/>
+          </w:tcPr>
+          <w:p>
+            <w:pPr>
+              <w:widowControl w:val="0"/>
+              <w:rPr>
+                <w:rFonts w:ascii="Times New Roman" w:eastAsia="Calibri" w:hAnsi="Times New Roman"/>
+                <w:color w:val="000000"/>
+                <w:sz w:val="24"/>
+                <w:szCs w:val="24"/>
+              </w:rPr>
+            </w:pPr>
+            <w:r>
+              <w:rPr>
+                <w:rFonts w:ascii="Times New Roman" w:eastAsia="Calibri" w:hAnsi="Times New Roman"/>
+                <w:color w:val="000000"/>
+                <w:sz w:val="24"/>
+                <w:szCs w:val="24"/>
+              </w:rPr>
+              <w:t xml:space="preserve">Check whether the function returns </w:t>
+            </w:r>
+            <w:proofErr w:type="spellStart"/>
+            <w:r>
+              <w:rPr>
+                <w:rFonts w:ascii="Times New Roman" w:eastAsia="Calibri" w:hAnsi="Times New Roman"/>
+                <w:color w:val="000000"/>
+                <w:sz w:val="24"/>
+                <w:szCs w:val="24"/>
+              </w:rPr>
+              <w:t>TypeError</w:t>
+            </w:r>
+            <w:proofErr w:type="spellEnd"/>
+            <w:r>
+              <w:rPr>
+                <w:rFonts w:ascii="Times New Roman" w:eastAsia="Calibri" w:hAnsi="Times New Roman"/>
+                <w:color w:val="000000"/>
+                <w:sz w:val="24"/>
+                <w:szCs w:val="24"/>
+              </w:rPr>
+              <w:t xml:space="preserve"> with </w:t>
+            </w:r>
+            <w:r>
+              <w:rPr>
+                <w:rFonts w:ascii="Times New Roman" w:eastAsia="Calibri" w:hAnsi="Times New Roman"/>
+                <w:color w:val="000000"/>
+                <w:sz w:val="24"/>
+                <w:szCs w:val="24"/>
+              </w:rPr>
+              <w:t>dictionary</w:t>
+            </w:r>
+            <w:r>
+              <w:rPr>
+                <w:rFonts w:ascii="Times New Roman" w:eastAsia="Calibri" w:hAnsi="Times New Roman"/>
+                <w:color w:val="000000"/>
+                <w:sz w:val="24"/>
+                <w:szCs w:val="24"/>
+              </w:rPr>
+              <w:t xml:space="preserve"> input</w:t>
+            </w:r>
+            <w:r>
+              <w:rPr>
+                <w:rFonts w:ascii="Times New Roman" w:eastAsia="Calibri" w:hAnsi="Times New Roman"/>
+                <w:color w:val="000000"/>
+                <w:sz w:val="24"/>
+                <w:szCs w:val="24"/>
+              </w:rPr>
+              <w:t xml:space="preserve"> for search</w:t>
+            </w:r>
+          </w:p>
+        </w:tc>
+        <w:tc>
+          <w:tcPr>
+            <w:tcW w:w="1214" w:type="dxa"/>
+          </w:tcPr>
+          <w:p>
+            <w:pPr>
+              <w:widowControl w:val="0"/>
+              <w:rPr>
+                <w:rFonts w:ascii="Times New Roman" w:eastAsia="Calibri" w:hAnsi="Times New Roman"/>
+                <w:color w:val="000000"/>
+                <w:sz w:val="24"/>
+                <w:szCs w:val="24"/>
+              </w:rPr>
+            </w:pPr>
+            <w:r>
+              <w:rPr>
+                <w:rFonts w:ascii="Times New Roman" w:eastAsia="Calibri" w:hAnsi="Times New Roman"/>
+                <w:color w:val="000000"/>
+                <w:sz w:val="24"/>
+                <w:szCs w:val="24"/>
+              </w:rPr>
+              <w:t>{'filename': 'test.csv'}</w:t>
+            </w:r>
+          </w:p>
+        </w:tc>
+        <w:tc>
+          <w:tcPr>
+            <w:tcW w:w="2279" w:type="dxa"/>
+            <w:gridSpan w:val="2"/>
+          </w:tcPr>
+          <w:p>
+            <w:pPr>
+              <w:widowControl w:val="0"/>
+              <w:rPr>
+                <w:rFonts w:ascii="Times New Roman" w:eastAsia="Calibri" w:hAnsi="Times New Roman"/>
+                <w:color w:val="000000"/>
+                <w:sz w:val="24"/>
+                <w:szCs w:val="24"/>
+              </w:rPr>
+            </w:pPr>
+            <w:r>
+              <w:rPr>
+                <w:rFonts w:ascii="Times New Roman" w:eastAsia="Calibri" w:hAnsi="Times New Roman"/>
+                <w:color w:val="000000"/>
+                <w:sz w:val="24"/>
+                <w:szCs w:val="24"/>
+              </w:rPr>
+              <w:t xml:space="preserve">Throws </w:t>
+            </w:r>
+            <w:proofErr w:type="spellStart"/>
+            <w:r>
+              <w:rPr>
+                <w:rFonts w:ascii="Times New Roman" w:eastAsia="Calibri" w:hAnsi="Times New Roman"/>
+                <w:color w:val="000000"/>
+                <w:sz w:val="24"/>
+                <w:szCs w:val="24"/>
+              </w:rPr>
+              <w:t>TypeError</w:t>
+            </w:r>
+            <w:proofErr w:type="spellEnd"/>
+          </w:p>
+        </w:tc>
+        <w:tc>
+          <w:tcPr>
+            <w:tcW w:w="2277" w:type="dxa"/>
+          </w:tcPr>
+          <w:p>
+            <w:pPr>
+              <w:widowControl w:val="0"/>
+              <w:rPr>
+                <w:rFonts w:ascii="Times New Roman" w:eastAsia="Calibri" w:hAnsi="Times New Roman"/>
+                <w:color w:val="000000"/>
+                <w:sz w:val="24"/>
+                <w:szCs w:val="24"/>
+              </w:rPr>
+            </w:pPr>
+            <w:r>
+              <w:rPr>
+                <w:rFonts w:ascii="Times New Roman" w:eastAsia="Calibri" w:hAnsi="Times New Roman"/>
+                <w:color w:val="000000"/>
+                <w:sz w:val="24"/>
+                <w:szCs w:val="24"/>
+              </w:rPr>
+              <w:t xml:space="preserve">Throws </w:t>
+            </w:r>
+            <w:proofErr w:type="spellStart"/>
+            <w:r>
+              <w:rPr>
+                <w:rFonts w:ascii="Times New Roman" w:eastAsia="Calibri" w:hAnsi="Times New Roman"/>
+                <w:color w:val="000000"/>
+                <w:sz w:val="24"/>
+                <w:szCs w:val="24"/>
+              </w:rPr>
+              <w:t>TypeError</w:t>
+            </w:r>
+            <w:proofErr w:type="spellEnd"/>
+          </w:p>
+        </w:tc>
+        <w:tc>
+          <w:tcPr>
+            <w:tcW w:w="1241" w:type="dxa"/>
+          </w:tcPr>
+          <w:p>
+            <w:pPr>
+              <w:widowControl w:val="0"/>
+              <w:rPr>
+                <w:rFonts w:ascii="Times New Roman" w:eastAsia="Calibri" w:hAnsi="Times New Roman" w:cs="Times New Roman"/>
+                <w:color w:val="000000"/>
+                <w:sz w:val="24"/>
+                <w:szCs w:val="24"/>
+              </w:rPr>
+            </w:pPr>
+            <w:r>
+              <w:rPr>
+                <w:rFonts w:ascii="Times New Roman" w:eastAsia="Calibri" w:hAnsi="Times New Roman" w:cs="Times New Roman"/>
+                <w:color w:val="000000"/>
+                <w:sz w:val="24"/>
+                <w:szCs w:val="24"/>
+              </w:rPr>
+              <w:t>Pass</w:t>
+            </w:r>
+          </w:p>
+        </w:tc>
+        <w:tc>
+          <w:tcPr>
+            <w:tcW w:w="2656" w:type="dxa"/>
+          </w:tcPr>
+          <w:p>
+            <w:pPr>
+              <w:widowControl w:val="0"/>
+              <w:rPr>
+                <w:rFonts w:ascii="Times New Roman" w:eastAsia="Calibri" w:hAnsi="Times New Roman"/>
+                <w:color w:val="000000"/>
+                <w:sz w:val="24"/>
+                <w:szCs w:val="24"/>
+              </w:rPr>
+            </w:pPr>
+          </w:p>
+        </w:tc>
+      </w:tr>
+      <w:tr>
+        <w:tc>
+          <w:tcPr>
+            <w:tcW w:w="509" w:type="dxa"/>
+          </w:tcPr>
+          <w:p>
+            <w:pPr>
+              <w:widowControl w:val="0"/>
+              <w:rPr>
+                <w:rFonts w:ascii="Times New Roman" w:eastAsia="Calibri" w:hAnsi="Times New Roman"/>
+                <w:color w:val="000000"/>
+                <w:sz w:val="24"/>
+                <w:szCs w:val="24"/>
+              </w:rPr>
+            </w:pPr>
+            <w:r>
+              <w:rPr>
+                <w:rFonts w:ascii="Times New Roman" w:eastAsia="Calibri" w:hAnsi="Times New Roman"/>
+                <w:color w:val="000000"/>
+                <w:sz w:val="24"/>
+                <w:szCs w:val="24"/>
+              </w:rPr>
+              <w:t>10</w:t>
+            </w:r>
+          </w:p>
+        </w:tc>
+        <w:tc>
+          <w:tcPr>
+            <w:tcW w:w="1404" w:type="dxa"/>
+          </w:tcPr>
+          <w:p>
+            <w:pPr>
+              <w:widowControl w:val="0"/>
+              <w:rPr>
+                <w:rFonts w:ascii="Times New Roman" w:eastAsia="Calibri" w:hAnsi="Times New Roman"/>
+                <w:color w:val="000000"/>
+                <w:sz w:val="24"/>
+                <w:szCs w:val="24"/>
+              </w:rPr>
+            </w:pPr>
+            <w:r>
+              <w:rPr>
+                <w:rFonts w:ascii="Times New Roman" w:eastAsia="Calibri" w:hAnsi="Times New Roman"/>
+                <w:color w:val="000000"/>
+                <w:sz w:val="24"/>
+                <w:szCs w:val="24"/>
+              </w:rPr>
+              <w:t xml:space="preserve">Check whether the function returns </w:t>
+            </w:r>
+            <w:proofErr w:type="spellStart"/>
+            <w:r>
+              <w:rPr>
+                <w:rFonts w:ascii="Times New Roman" w:eastAsia="Calibri" w:hAnsi="Times New Roman"/>
+                <w:color w:val="000000"/>
+                <w:sz w:val="24"/>
+                <w:szCs w:val="24"/>
+              </w:rPr>
+              <w:lastRenderedPageBreak/>
+              <w:t>TypeError</w:t>
+            </w:r>
+            <w:proofErr w:type="spellEnd"/>
+            <w:r>
+              <w:rPr>
+                <w:rFonts w:ascii="Times New Roman" w:eastAsia="Calibri" w:hAnsi="Times New Roman"/>
+                <w:color w:val="000000"/>
+                <w:sz w:val="24"/>
+                <w:szCs w:val="24"/>
+              </w:rPr>
+              <w:t xml:space="preserve"> with </w:t>
+            </w:r>
+            <w:r>
+              <w:rPr>
+                <w:rFonts w:ascii="Times New Roman" w:eastAsia="Calibri" w:hAnsi="Times New Roman"/>
+                <w:color w:val="000000"/>
+                <w:sz w:val="24"/>
+                <w:szCs w:val="24"/>
+              </w:rPr>
+              <w:t>int</w:t>
+            </w:r>
+            <w:r>
+              <w:rPr>
+                <w:rFonts w:ascii="Times New Roman" w:eastAsia="Calibri" w:hAnsi="Times New Roman"/>
+                <w:color w:val="000000"/>
+                <w:sz w:val="24"/>
+                <w:szCs w:val="24"/>
+              </w:rPr>
+              <w:t xml:space="preserve"> input for search</w:t>
+            </w:r>
+          </w:p>
+        </w:tc>
+        <w:tc>
+          <w:tcPr>
+            <w:tcW w:w="1214" w:type="dxa"/>
+          </w:tcPr>
+          <w:p>
+            <w:pPr>
+              <w:widowControl w:val="0"/>
+              <w:rPr>
+                <w:rFonts w:ascii="Times New Roman" w:eastAsia="Calibri" w:hAnsi="Times New Roman"/>
+                <w:color w:val="000000"/>
+                <w:sz w:val="24"/>
+                <w:szCs w:val="24"/>
+              </w:rPr>
+            </w:pPr>
+            <w:r>
+              <w:rPr>
+                <w:rFonts w:ascii="Times New Roman" w:eastAsia="Calibri" w:hAnsi="Times New Roman"/>
+                <w:color w:val="000000"/>
+                <w:sz w:val="24"/>
+                <w:szCs w:val="24"/>
+              </w:rPr>
+              <w:lastRenderedPageBreak/>
+              <w:t>10</w:t>
+            </w:r>
+          </w:p>
+        </w:tc>
+        <w:tc>
+          <w:tcPr>
+            <w:tcW w:w="2279" w:type="dxa"/>
+            <w:gridSpan w:val="2"/>
+          </w:tcPr>
+          <w:p>
+            <w:pPr>
+              <w:widowControl w:val="0"/>
+              <w:rPr>
+                <w:rFonts w:ascii="Times New Roman" w:eastAsia="Calibri" w:hAnsi="Times New Roman"/>
+                <w:color w:val="000000"/>
+                <w:sz w:val="24"/>
+                <w:szCs w:val="24"/>
+              </w:rPr>
+            </w:pPr>
+            <w:r>
+              <w:rPr>
+                <w:rFonts w:ascii="Times New Roman" w:eastAsia="Calibri" w:hAnsi="Times New Roman"/>
+                <w:color w:val="000000"/>
+                <w:sz w:val="24"/>
+                <w:szCs w:val="24"/>
+              </w:rPr>
+              <w:t xml:space="preserve">Throws </w:t>
+            </w:r>
+            <w:proofErr w:type="spellStart"/>
+            <w:r>
+              <w:rPr>
+                <w:rFonts w:ascii="Times New Roman" w:eastAsia="Calibri" w:hAnsi="Times New Roman"/>
+                <w:color w:val="000000"/>
+                <w:sz w:val="24"/>
+                <w:szCs w:val="24"/>
+              </w:rPr>
+              <w:t>TypeError</w:t>
+            </w:r>
+            <w:proofErr w:type="spellEnd"/>
+          </w:p>
+          <w:p>
+            <w:pPr>
+              <w:widowControl w:val="0"/>
+              <w:rPr>
+                <w:rFonts w:ascii="Times New Roman" w:eastAsia="Calibri" w:hAnsi="Times New Roman"/>
+                <w:color w:val="000000"/>
+                <w:sz w:val="24"/>
+                <w:szCs w:val="24"/>
+              </w:rPr>
+            </w:pPr>
+          </w:p>
+        </w:tc>
+        <w:tc>
+          <w:tcPr>
+            <w:tcW w:w="2277" w:type="dxa"/>
+          </w:tcPr>
+          <w:p>
+            <w:pPr>
+              <w:widowControl w:val="0"/>
+              <w:rPr>
+                <w:rFonts w:ascii="Times New Roman" w:eastAsia="Calibri" w:hAnsi="Times New Roman"/>
+                <w:color w:val="000000"/>
+                <w:sz w:val="24"/>
+                <w:szCs w:val="24"/>
+              </w:rPr>
+            </w:pPr>
+            <w:r>
+              <w:rPr>
+                <w:rFonts w:ascii="Times New Roman" w:eastAsia="Calibri" w:hAnsi="Times New Roman"/>
+                <w:color w:val="000000"/>
+                <w:sz w:val="24"/>
+                <w:szCs w:val="24"/>
+              </w:rPr>
+              <w:t xml:space="preserve">Throws </w:t>
+            </w:r>
+            <w:proofErr w:type="spellStart"/>
+            <w:r>
+              <w:rPr>
+                <w:rFonts w:ascii="Times New Roman" w:eastAsia="Calibri" w:hAnsi="Times New Roman"/>
+                <w:color w:val="000000"/>
+                <w:sz w:val="24"/>
+                <w:szCs w:val="24"/>
+              </w:rPr>
+              <w:t>TypeError</w:t>
+            </w:r>
+            <w:proofErr w:type="spellEnd"/>
+          </w:p>
+          <w:p>
+            <w:pPr>
+              <w:widowControl w:val="0"/>
+              <w:rPr>
+                <w:rFonts w:ascii="Times New Roman" w:eastAsia="Calibri" w:hAnsi="Times New Roman"/>
+                <w:color w:val="000000"/>
+                <w:sz w:val="24"/>
+                <w:szCs w:val="24"/>
+              </w:rPr>
+            </w:pPr>
+          </w:p>
+        </w:tc>
+        <w:tc>
+          <w:tcPr>
+            <w:tcW w:w="1241" w:type="dxa"/>
+          </w:tcPr>
+          <w:p>
+            <w:pPr>
+              <w:widowControl w:val="0"/>
+              <w:rPr>
+                <w:rFonts w:ascii="Times New Roman" w:eastAsia="Calibri" w:hAnsi="Times New Roman" w:cs="Times New Roman"/>
+                <w:color w:val="000000"/>
+                <w:sz w:val="24"/>
+                <w:szCs w:val="24"/>
+              </w:rPr>
+            </w:pPr>
+            <w:r>
+              <w:rPr>
+                <w:rFonts w:ascii="Times New Roman" w:eastAsia="Calibri" w:hAnsi="Times New Roman" w:cs="Times New Roman"/>
+                <w:color w:val="000000"/>
+                <w:sz w:val="24"/>
+                <w:szCs w:val="24"/>
+              </w:rPr>
+              <w:t>Pass</w:t>
+            </w:r>
+          </w:p>
+        </w:tc>
+        <w:tc>
+          <w:tcPr>
+            <w:tcW w:w="2656" w:type="dxa"/>
+          </w:tcPr>
+          <w:p>
+            <w:pPr>
+              <w:widowControl w:val="0"/>
+              <w:rPr>
+                <w:rFonts w:ascii="Times New Roman" w:eastAsia="Calibri" w:hAnsi="Times New Roman"/>
+                <w:color w:val="000000"/>
+                <w:sz w:val="24"/>
+                <w:szCs w:val="24"/>
+              </w:rPr>
+            </w:pPr>
+          </w:p>
+        </w:tc>
+      </w:tr>
+      <w:tr>
+        <w:tc>
+          <w:tcPr>
+            <w:tcW w:w="509" w:type="dxa"/>
+          </w:tcPr>
+          <w:p>
+            <w:pPr>
+              <w:widowControl w:val="0"/>
+              <w:rPr>
+                <w:rFonts w:ascii="Times New Roman" w:eastAsia="Calibri" w:hAnsi="Times New Roman"/>
+                <w:color w:val="000000"/>
+                <w:sz w:val="24"/>
+                <w:szCs w:val="24"/>
+              </w:rPr>
+            </w:pPr>
+            <w:r>
+              <w:rPr>
+                <w:rFonts w:ascii="Times New Roman" w:eastAsia="Calibri" w:hAnsi="Times New Roman"/>
+                <w:color w:val="000000"/>
+                <w:sz w:val="24"/>
+                <w:szCs w:val="24"/>
+              </w:rPr>
+              <w:t>1</w:t>
+            </w:r>
+            <w:r>
+              <w:rPr>
+                <w:rFonts w:ascii="Times New Roman" w:eastAsia="Calibri" w:hAnsi="Times New Roman"/>
+                <w:color w:val="000000"/>
+                <w:sz w:val="24"/>
+                <w:szCs w:val="24"/>
+              </w:rPr>
+              <w:t>1</w:t>
+            </w:r>
+          </w:p>
+        </w:tc>
+        <w:tc>
+          <w:tcPr>
+            <w:tcW w:w="1404" w:type="dxa"/>
+          </w:tcPr>
+          <w:p>
+            <w:pPr>
+              <w:widowControl w:val="0"/>
+              <w:rPr>
+                <w:rFonts w:ascii="Times New Roman" w:eastAsia="Calibri" w:hAnsi="Times New Roman"/>
+                <w:color w:val="000000"/>
+                <w:sz w:val="24"/>
+                <w:szCs w:val="24"/>
+              </w:rPr>
+            </w:pPr>
+            <w:r>
+              <w:rPr>
+                <w:rFonts w:ascii="Times New Roman" w:eastAsia="Calibri" w:hAnsi="Times New Roman"/>
+                <w:color w:val="000000"/>
+                <w:sz w:val="24"/>
+                <w:szCs w:val="24"/>
+              </w:rPr>
+              <w:t xml:space="preserve">Check whether the function returns </w:t>
+            </w:r>
+            <w:proofErr w:type="spellStart"/>
+            <w:r>
+              <w:rPr>
+                <w:rFonts w:ascii="Times New Roman" w:eastAsia="Calibri" w:hAnsi="Times New Roman"/>
+                <w:color w:val="000000"/>
+                <w:sz w:val="24"/>
+                <w:szCs w:val="24"/>
+              </w:rPr>
+              <w:t>TypeError</w:t>
+            </w:r>
+            <w:proofErr w:type="spellEnd"/>
+            <w:r>
+              <w:rPr>
+                <w:rFonts w:ascii="Times New Roman" w:eastAsia="Calibri" w:hAnsi="Times New Roman"/>
+                <w:color w:val="000000"/>
+                <w:sz w:val="24"/>
+                <w:szCs w:val="24"/>
+              </w:rPr>
+              <w:t xml:space="preserve"> with </w:t>
+            </w:r>
+            <w:proofErr w:type="spellStart"/>
+            <w:r>
+              <w:rPr>
+                <w:rFonts w:ascii="Times New Roman" w:eastAsia="Calibri" w:hAnsi="Times New Roman"/>
+                <w:color w:val="000000"/>
+                <w:sz w:val="24"/>
+                <w:szCs w:val="24"/>
+              </w:rPr>
+              <w:t>boolean</w:t>
+            </w:r>
+            <w:proofErr w:type="spellEnd"/>
+            <w:r>
+              <w:rPr>
+                <w:rFonts w:ascii="Times New Roman" w:eastAsia="Calibri" w:hAnsi="Times New Roman"/>
+                <w:color w:val="000000"/>
+                <w:sz w:val="24"/>
+                <w:szCs w:val="24"/>
+              </w:rPr>
+              <w:t xml:space="preserve"> input for search</w:t>
+            </w:r>
+          </w:p>
+        </w:tc>
+        <w:tc>
+          <w:tcPr>
+            <w:tcW w:w="1214" w:type="dxa"/>
+          </w:tcPr>
+          <w:p>
+            <w:pPr>
+              <w:widowControl w:val="0"/>
+              <w:rPr>
+                <w:rFonts w:ascii="Times New Roman" w:eastAsia="Calibri" w:hAnsi="Times New Roman"/>
+                <w:color w:val="000000"/>
+                <w:sz w:val="24"/>
+                <w:szCs w:val="24"/>
+              </w:rPr>
+            </w:pPr>
+            <w:r>
+              <w:rPr>
+                <w:rFonts w:ascii="Times New Roman" w:eastAsia="Calibri" w:hAnsi="Times New Roman"/>
+                <w:color w:val="000000"/>
+                <w:sz w:val="24"/>
+                <w:szCs w:val="24"/>
+              </w:rPr>
+              <w:t>True</w:t>
+            </w:r>
+          </w:p>
+        </w:tc>
+        <w:tc>
+          <w:tcPr>
+            <w:tcW w:w="2279" w:type="dxa"/>
+            <w:gridSpan w:val="2"/>
+          </w:tcPr>
+          <w:p>
+            <w:pPr>
+              <w:widowControl w:val="0"/>
+              <w:rPr>
+                <w:rFonts w:ascii="Times New Roman" w:eastAsia="Calibri" w:hAnsi="Times New Roman"/>
+                <w:color w:val="000000"/>
+                <w:sz w:val="24"/>
+                <w:szCs w:val="24"/>
+              </w:rPr>
+            </w:pPr>
+            <w:r>
+              <w:rPr>
+                <w:rFonts w:ascii="Times New Roman" w:eastAsia="Calibri" w:hAnsi="Times New Roman"/>
+                <w:color w:val="000000"/>
+                <w:sz w:val="24"/>
+                <w:szCs w:val="24"/>
+              </w:rPr>
+              <w:t xml:space="preserve">Throws </w:t>
+            </w:r>
+            <w:proofErr w:type="spellStart"/>
+            <w:r>
+              <w:rPr>
+                <w:rFonts w:ascii="Times New Roman" w:eastAsia="Calibri" w:hAnsi="Times New Roman"/>
+                <w:color w:val="000000"/>
+                <w:sz w:val="24"/>
+                <w:szCs w:val="24"/>
+              </w:rPr>
+              <w:t>TypeError</w:t>
+            </w:r>
+            <w:proofErr w:type="spellEnd"/>
+          </w:p>
+          <w:p>
+            <w:pPr>
+              <w:widowControl w:val="0"/>
+              <w:rPr>
+                <w:rFonts w:ascii="Times New Roman" w:eastAsia="Calibri" w:hAnsi="Times New Roman"/>
+                <w:color w:val="000000"/>
+                <w:sz w:val="24"/>
+                <w:szCs w:val="24"/>
+              </w:rPr>
+            </w:pPr>
+          </w:p>
+        </w:tc>
+        <w:tc>
+          <w:tcPr>
+            <w:tcW w:w="2277" w:type="dxa"/>
+          </w:tcPr>
+          <w:p>
+            <w:pPr>
+              <w:widowControl w:val="0"/>
+              <w:rPr>
+                <w:rFonts w:ascii="Times New Roman" w:eastAsia="Calibri" w:hAnsi="Times New Roman"/>
+                <w:color w:val="000000"/>
+                <w:sz w:val="24"/>
+                <w:szCs w:val="24"/>
+              </w:rPr>
+            </w:pPr>
+            <w:r>
+              <w:rPr>
+                <w:rFonts w:ascii="Times New Roman" w:eastAsia="Calibri" w:hAnsi="Times New Roman"/>
+                <w:color w:val="000000"/>
+                <w:sz w:val="24"/>
+                <w:szCs w:val="24"/>
+              </w:rPr>
+              <w:t xml:space="preserve">Throws </w:t>
+            </w:r>
+            <w:proofErr w:type="spellStart"/>
+            <w:r>
+              <w:rPr>
+                <w:rFonts w:ascii="Times New Roman" w:eastAsia="Calibri" w:hAnsi="Times New Roman"/>
+                <w:color w:val="000000"/>
+                <w:sz w:val="24"/>
+                <w:szCs w:val="24"/>
+              </w:rPr>
+              <w:t>TypeError</w:t>
+            </w:r>
+            <w:proofErr w:type="spellEnd"/>
+          </w:p>
+          <w:p>
+            <w:pPr>
+              <w:widowControl w:val="0"/>
+              <w:rPr>
+                <w:rFonts w:ascii="Times New Roman" w:eastAsia="Calibri" w:hAnsi="Times New Roman"/>
+                <w:color w:val="000000"/>
+                <w:sz w:val="24"/>
+                <w:szCs w:val="24"/>
+              </w:rPr>
+            </w:pPr>
+          </w:p>
+        </w:tc>
+        <w:tc>
+          <w:tcPr>
+            <w:tcW w:w="1241" w:type="dxa"/>
+          </w:tcPr>
+          <w:p>
+            <w:pPr>
+              <w:widowControl w:val="0"/>
+              <w:rPr>
+                <w:rFonts w:ascii="Times New Roman" w:eastAsia="Calibri" w:hAnsi="Times New Roman" w:cs="Times New Roman"/>
                 <w:color w:val="000000"/>
                 <w:sz w:val="24"/>
                 <w:szCs w:val="24"/>
@@ -4863,7 +6639,23 @@
                 <w:sz w:val="24"/>
                 <w:szCs w:val="24"/>
               </w:rPr>
-              <w:t>Test Designed Date: 16 Nov 2023</w:t>
+              <w:t xml:space="preserve">Test Designed Date: </w:t>
+            </w:r>
+            <w:r>
+              <w:rPr>
+                <w:rFonts w:ascii="Times New Roman" w:eastAsia="Calibri" w:hAnsi="Times New Roman" w:cs="Times New Roman"/>
+                <w:sz w:val="24"/>
+                <w:szCs w:val="24"/>
+              </w:rPr>
+              <w:t>23</w:t>
+            </w:r>
+            <w:r>
+              <w:rPr>
+                <w:rFonts w:ascii="Times New Roman" w:eastAsia="Calibri" w:hAnsi="Times New Roman" w:cs="Times New Roman"/>
+                <w:sz w:val="24"/>
+                <w:szCs w:val="24"/>
+              </w:rPr>
+              <w:t xml:space="preserve"> Nov 2023</w:t>
             </w:r>
           </w:p>
         </w:tc>
@@ -4892,6 +6684,14 @@
               </w:rPr>
               <w:t xml:space="preserve">Description: </w:t>
             </w:r>
+            <w:r>
+              <w:rPr>
+                <w:rFonts w:ascii="Times New Roman" w:eastAsia="Calibri" w:hAnsi="Times New Roman" w:cs="Times New Roman"/>
+                <w:sz w:val="24"/>
+                <w:szCs w:val="24"/>
+              </w:rPr>
+              <w:t>This method prompts user to pick products to the cart and buy them. The method internally uses two separate methods to display products, and one other method to do the checkout and payment.</w:t>
+            </w:r>
           </w:p>
         </w:tc>
         <w:tc>
@@ -4967,25 +6767,39 @@
                 <w:sz w:val="24"/>
                 <w:szCs w:val="24"/>
               </w:rPr>
-              <w:t xml:space="preserve">Test Execution date: 16 </w:t>
-            </w:r>
-            <w:proofErr w:type="spellStart"/>
-            <w:r>
-              <w:rPr>
-                <w:rFonts w:ascii="Times New Roman" w:eastAsia="Calibri" w:hAnsi="Times New Roman" w:cs="Times New Roman"/>
-                <w:sz w:val="24"/>
-                <w:szCs w:val="24"/>
-              </w:rPr>
-              <w:t>nov</w:t>
-            </w:r>
-            <w:proofErr w:type="spellEnd"/>
-            <w:r>
-              <w:rPr>
-                <w:rFonts w:ascii="Times New Roman" w:eastAsia="Calibri" w:hAnsi="Times New Roman" w:cs="Times New Roman"/>
-                <w:sz w:val="24"/>
-                <w:szCs w:val="24"/>
-              </w:rPr>
-              <w:t xml:space="preserve"> 2023</w:t>
+              <w:t xml:space="preserve">Test Execution date: </w:t>
+            </w:r>
+            <w:r>
+              <w:rPr>
+                <w:rFonts w:ascii="Times New Roman" w:eastAsia="Calibri" w:hAnsi="Times New Roman" w:cs="Times New Roman"/>
+                <w:sz w:val="24"/>
+                <w:szCs w:val="24"/>
+              </w:rPr>
+              <w:t>23</w:t>
+            </w:r>
+            <w:r>
+              <w:rPr>
+                <w:rFonts w:ascii="Times New Roman" w:eastAsia="Calibri" w:hAnsi="Times New Roman" w:cs="Times New Roman"/>
+                <w:sz w:val="24"/>
+                <w:szCs w:val="24"/>
+              </w:rPr>
+              <w:t xml:space="preserve"> </w:t>
+            </w:r>
+            <w:r>
+              <w:rPr>
+                <w:rFonts w:ascii="Times New Roman" w:eastAsia="Calibri" w:hAnsi="Times New Roman" w:cs="Times New Roman"/>
+                <w:sz w:val="24"/>
+                <w:szCs w:val="24"/>
+              </w:rPr>
+              <w:t>N</w:t>
+            </w:r>
+            <w:r>
+              <w:rPr>
+                <w:rFonts w:ascii="Times New Roman" w:eastAsia="Calibri" w:hAnsi="Times New Roman" w:cs="Times New Roman"/>
+                <w:sz w:val="24"/>
+                <w:szCs w:val="24"/>
+              </w:rPr>
+              <w:t>ov 2023</w:t>
             </w:r>
           </w:p>
         </w:tc>
@@ -5031,6 +6845,22 @@
               </w:rPr>
               <w:t>Pre-conditions:</w:t>
             </w:r>
+            <w:r>
+              <w:rPr>
+                <w:rFonts w:ascii="Times New Roman" w:eastAsia="Calibri" w:hAnsi="Times New Roman" w:cs="Times New Roman"/>
+                <w:sz w:val="24"/>
+                <w:szCs w:val="24"/>
+              </w:rPr>
+              <w:t xml:space="preserve"> </w:t>
+            </w:r>
+            <w:r>
+              <w:rPr>
+                <w:rFonts w:ascii="Times New Roman" w:eastAsia="Calibri" w:hAnsi="Times New Roman" w:cs="Times New Roman"/>
+                <w:sz w:val="24"/>
+                <w:szCs w:val="24"/>
+              </w:rPr>
+              <w:t>None</w:t>
+            </w:r>
           </w:p>
         </w:tc>
       </w:tr>
@@ -5047,16 +6877,63 @@
                 <w:rFonts w:ascii="Times New Roman" w:hAnsi="Times New Roman" w:cs="Times New Roman"/>
                 <w:sz w:val="24"/>
                 <w:szCs w:val="24"/>
-              </w:rPr>
-            </w:pPr>
-            <w:r>
-              <w:rPr>
-                <w:rFonts w:ascii="Times New Roman" w:eastAsia="Calibri" w:hAnsi="Times New Roman" w:cs="Times New Roman"/>
-                <w:sz w:val="24"/>
-                <w:szCs w:val="24"/>
-              </w:rPr>
-              <w:t>Dependencies: Cart class</w:t>
-            </w:r>
+                <w:lang w:val="en-SE"/>
+              </w:rPr>
+            </w:pPr>
+            <w:r>
+              <w:rPr>
+                <w:rFonts w:ascii="Times New Roman" w:eastAsia="Calibri" w:hAnsi="Times New Roman" w:cs="Times New Roman"/>
+                <w:sz w:val="24"/>
+                <w:szCs w:val="24"/>
+              </w:rPr>
+              <w:t xml:space="preserve">Dependencies: </w:t>
+            </w:r>
+            <w:proofErr w:type="spellStart"/>
+            <w:r>
+              <w:rPr>
+                <w:rFonts w:ascii="Times New Roman" w:eastAsia="Calibri" w:hAnsi="Times New Roman" w:cs="Times New Roman"/>
+                <w:sz w:val="24"/>
+                <w:szCs w:val="24"/>
+              </w:rPr>
+              <w:t>display_csv_as_table</w:t>
+            </w:r>
+            <w:proofErr w:type="spellEnd"/>
+            <w:r>
+              <w:rPr>
+                <w:rFonts w:ascii="Times New Roman" w:eastAsia="Calibri" w:hAnsi="Times New Roman" w:cs="Times New Roman"/>
+                <w:sz w:val="24"/>
+                <w:szCs w:val="24"/>
+              </w:rPr>
+              <w:t xml:space="preserve">, </w:t>
+            </w:r>
+            <w:proofErr w:type="spellStart"/>
+            <w:r>
+              <w:rPr>
+                <w:rFonts w:ascii="Times New Roman" w:eastAsia="Calibri" w:hAnsi="Times New Roman" w:cs="Times New Roman"/>
+                <w:sz w:val="24"/>
+                <w:szCs w:val="24"/>
+              </w:rPr>
+              <w:t>display_filtered_table</w:t>
+            </w:r>
+            <w:proofErr w:type="spellEnd"/>
+            <w:r>
+              <w:rPr>
+                <w:rFonts w:ascii="Times New Roman" w:eastAsia="Calibri" w:hAnsi="Times New Roman" w:cs="Times New Roman"/>
+                <w:sz w:val="24"/>
+                <w:szCs w:val="24"/>
+              </w:rPr>
+              <w:t xml:space="preserve">, </w:t>
+            </w:r>
+            <w:proofErr w:type="spellStart"/>
+            <w:r>
+              <w:rPr>
+                <w:rFonts w:ascii="Times New Roman" w:eastAsia="Calibri" w:hAnsi="Times New Roman" w:cs="Times New Roman"/>
+                <w:sz w:val="24"/>
+                <w:szCs w:val="24"/>
+              </w:rPr>
+              <w:t>checkoutAndPayment</w:t>
+            </w:r>
+            <w:proofErr w:type="spellEnd"/>
           </w:p>
         </w:tc>
       </w:tr>
@@ -5285,6 +7162,45 @@
                 <w:szCs w:val="24"/>
               </w:rPr>
             </w:pPr>
+            <w:r>
+              <w:rPr>
+                <w:rFonts w:ascii="Times New Roman" w:eastAsia="Calibri" w:hAnsi="Times New Roman"/>
+                <w:color w:val="000000"/>
+                <w:sz w:val="24"/>
+                <w:szCs w:val="24"/>
+              </w:rPr>
+              <w:t xml:space="preserve">Check whether the method </w:t>
+            </w:r>
+            <w:r>
+              <w:rPr>
+                <w:rFonts w:ascii="Times New Roman" w:eastAsia="Calibri" w:hAnsi="Times New Roman"/>
+                <w:color w:val="000000"/>
+                <w:sz w:val="24"/>
+                <w:szCs w:val="24"/>
+              </w:rPr>
+              <w:lastRenderedPageBreak/>
+              <w:t xml:space="preserve">gives all the list of products  and continue for </w:t>
+            </w:r>
+            <w:proofErr w:type="spellStart"/>
+            <w:r>
+              <w:rPr>
+                <w:rFonts w:ascii="Times New Roman" w:eastAsia="Calibri" w:hAnsi="Times New Roman"/>
+                <w:color w:val="000000"/>
+                <w:sz w:val="24"/>
+                <w:szCs w:val="24"/>
+              </w:rPr>
+              <w:t>purchasingwhen</w:t>
+            </w:r>
+            <w:proofErr w:type="spellEnd"/>
+            <w:r>
+              <w:rPr>
+                <w:rFonts w:ascii="Times New Roman" w:eastAsia="Calibri" w:hAnsi="Times New Roman"/>
+                <w:color w:val="000000"/>
+                <w:sz w:val="24"/>
+                <w:szCs w:val="24"/>
+              </w:rPr>
+              <w:t xml:space="preserve"> the input gives as “all”</w:t>
+            </w:r>
           </w:p>
         </w:tc>
         <w:tc>
@@ -5301,6 +7217,122 @@
                 <w:szCs w:val="24"/>
               </w:rPr>
             </w:pPr>
+            <w:r>
+              <w:rPr>
+                <w:rFonts w:ascii="Times New Roman" w:eastAsia="Calibri" w:hAnsi="Times New Roman"/>
+                <w:color w:val="000000"/>
+                <w:sz w:val="24"/>
+                <w:szCs w:val="24"/>
+                <w:lang w:val="en-SE"/>
+              </w:rPr>
+              <w:lastRenderedPageBreak/>
+              <w:t>valid_</w:t>
+            </w:r>
+            <w:proofErr w:type="spellStart"/>
+            <w:r>
+              <w:rPr>
+                <w:rFonts w:ascii="Times New Roman" w:eastAsia="Calibri" w:hAnsi="Times New Roman"/>
+                <w:color w:val="000000"/>
+                <w:sz w:val="24"/>
+                <w:szCs w:val="24"/>
+              </w:rPr>
+              <w:t>login_input</w:t>
+            </w:r>
+            <w:proofErr w:type="spellEnd"/>
+            <w:r>
+              <w:rPr>
+                <w:rFonts w:ascii="Times New Roman" w:eastAsia="Calibri" w:hAnsi="Times New Roman"/>
+                <w:color w:val="000000"/>
+                <w:sz w:val="24"/>
+                <w:szCs w:val="24"/>
+                <w:lang w:val="en-SE"/>
+              </w:rPr>
+              <w:t xml:space="preserve"> = ["Ramana</w:t>
+            </w:r>
+            <w:r>
+              <w:rPr>
+                <w:rFonts w:ascii="Times New Roman" w:eastAsia="Calibri" w:hAnsi="Times New Roman"/>
+                <w:color w:val="000000"/>
+                <w:sz w:val="24"/>
+                <w:szCs w:val="24"/>
+                <w:lang w:val="en-SE"/>
+              </w:rPr>
+              <w:lastRenderedPageBreak/>
+              <w:t>than", "Notaproblem23*"]</w:t>
+            </w:r>
+            <w:r>
+              <w:rPr>
+                <w:rFonts w:ascii="Times New Roman" w:eastAsia="Calibri" w:hAnsi="Times New Roman"/>
+                <w:color w:val="000000"/>
+                <w:sz w:val="24"/>
+                <w:szCs w:val="24"/>
+              </w:rPr>
+              <w:t>,</w:t>
+            </w:r>
+          </w:p>
+          <w:p>
+            <w:pPr>
+              <w:widowControl w:val="0"/>
+              <w:rPr>
+                <w:rFonts w:ascii="Times New Roman" w:eastAsia="Calibri" w:hAnsi="Times New Roman"/>
+                <w:color w:val="000000"/>
+                <w:sz w:val="24"/>
+                <w:szCs w:val="24"/>
+              </w:rPr>
+            </w:pPr>
+            <w:r>
+              <w:rPr>
+                <w:rFonts w:ascii="Times New Roman" w:eastAsia="Calibri" w:hAnsi="Times New Roman"/>
+                <w:color w:val="000000"/>
+                <w:sz w:val="24"/>
+                <w:szCs w:val="24"/>
+                <w:lang w:val="en-SE"/>
+              </w:rPr>
+              <w:t>['all', 'Y']</w:t>
+            </w:r>
+            <w:r>
+              <w:rPr>
+                <w:rFonts w:ascii="Times New Roman" w:eastAsia="Calibri" w:hAnsi="Times New Roman"/>
+                <w:color w:val="000000"/>
+                <w:sz w:val="24"/>
+                <w:szCs w:val="24"/>
+              </w:rPr>
+              <w:t>,</w:t>
+            </w:r>
+          </w:p>
+          <w:p>
+            <w:pPr>
+              <w:widowControl w:val="0"/>
+              <w:rPr>
+                <w:rFonts w:ascii="Times New Roman" w:eastAsia="Calibri" w:hAnsi="Times New Roman"/>
+                <w:color w:val="000000"/>
+                <w:sz w:val="24"/>
+                <w:szCs w:val="24"/>
+                <w:lang w:val="en-SE"/>
+              </w:rPr>
+            </w:pPr>
+            <w:proofErr w:type="spellStart"/>
+            <w:r>
+              <w:rPr>
+                <w:rFonts w:ascii="Times New Roman" w:eastAsia="Calibri" w:hAnsi="Times New Roman"/>
+                <w:color w:val="000000"/>
+                <w:sz w:val="24"/>
+                <w:szCs w:val="24"/>
+                <w:lang w:val="en-SE"/>
+              </w:rPr>
+              <w:t>valid_checkout_and_payment_inputs</w:t>
+            </w:r>
+            <w:proofErr w:type="spellEnd"/>
+            <w:r>
+              <w:rPr>
+                <w:rFonts w:ascii="Times New Roman" w:eastAsia="Calibri" w:hAnsi="Times New Roman"/>
+                <w:color w:val="000000"/>
+                <w:sz w:val="24"/>
+                <w:szCs w:val="24"/>
+                <w:lang w:val="en-SE"/>
+              </w:rPr>
+              <w:t xml:space="preserve"> = ["1", "c", "y", "l"]</w:t>
+            </w:r>
           </w:p>
         </w:tc>
         <w:tc>
@@ -5318,6 +7350,34 @@
                 <w:szCs w:val="24"/>
               </w:rPr>
             </w:pPr>
+            <w:r>
+              <w:rPr>
+                <w:rFonts w:ascii="Times New Roman" w:eastAsia="Calibri" w:hAnsi="Times New Roman"/>
+                <w:color w:val="000000"/>
+                <w:sz w:val="24"/>
+                <w:szCs w:val="24"/>
+              </w:rPr>
+              <w:lastRenderedPageBreak/>
+              <w:t>Check that “</w:t>
+            </w:r>
+            <w:proofErr w:type="spellStart"/>
+            <w:r>
+              <w:rPr>
+                <w:rFonts w:ascii="Times New Roman" w:eastAsia="Calibri" w:hAnsi="Times New Roman" w:cs="Times New Roman"/>
+                <w:sz w:val="24"/>
+                <w:szCs w:val="24"/>
+              </w:rPr>
+              <w:t>display_csv_as_table</w:t>
+            </w:r>
+            <w:proofErr w:type="spellEnd"/>
+            <w:r>
+              <w:rPr>
+                <w:rFonts w:ascii="Times New Roman" w:eastAsia="Calibri" w:hAnsi="Times New Roman" w:cs="Times New Roman"/>
+                <w:sz w:val="24"/>
+                <w:szCs w:val="24"/>
+              </w:rPr>
+              <w:t>” method call once</w:t>
+            </w:r>
           </w:p>
         </w:tc>
         <w:tc>
@@ -5334,6 +7394,66 @@
                 <w:szCs w:val="24"/>
               </w:rPr>
             </w:pPr>
+            <w:r>
+              <w:rPr>
+                <w:rFonts w:ascii="Times New Roman" w:eastAsia="Calibri" w:hAnsi="Times New Roman"/>
+                <w:color w:val="000000"/>
+                <w:sz w:val="24"/>
+                <w:szCs w:val="24"/>
+              </w:rPr>
+              <w:t xml:space="preserve">Check that </w:t>
+            </w:r>
+            <w:r>
+              <w:rPr>
+                <w:rFonts w:ascii="Times New Roman" w:eastAsia="Calibri" w:hAnsi="Times New Roman"/>
+                <w:color w:val="000000"/>
+                <w:sz w:val="24"/>
+                <w:szCs w:val="24"/>
+              </w:rPr>
+              <w:t>“</w:t>
+            </w:r>
+            <w:proofErr w:type="spellStart"/>
+            <w:r>
+              <w:rPr>
+                <w:rFonts w:ascii="Times New Roman" w:eastAsia="Calibri" w:hAnsi="Times New Roman" w:cs="Times New Roman"/>
+                <w:sz w:val="24"/>
+                <w:szCs w:val="24"/>
+              </w:rPr>
+              <w:t>display_csv_as_table</w:t>
+            </w:r>
+            <w:proofErr w:type="spellEnd"/>
+            <w:r>
+              <w:rPr>
+                <w:rFonts w:ascii="Times New Roman" w:eastAsia="Calibri" w:hAnsi="Times New Roman" w:cs="Times New Roman"/>
+                <w:sz w:val="24"/>
+                <w:szCs w:val="24"/>
+              </w:rPr>
+              <w:t>”</w:t>
+            </w:r>
+            <w:r>
+              <w:rPr>
+                <w:rFonts w:ascii="Times New Roman" w:eastAsia="Calibri" w:hAnsi="Times New Roman" w:cs="Times New Roman"/>
+                <w:sz w:val="24"/>
+                <w:szCs w:val="24"/>
+              </w:rPr>
+              <w:t xml:space="preserve"> </w:t>
+            </w:r>
+            <w:r>
+              <w:rPr>
+                <w:rFonts w:ascii="Times New Roman" w:eastAsia="Calibri" w:hAnsi="Times New Roman" w:cs="Times New Roman"/>
+                <w:sz w:val="24"/>
+                <w:szCs w:val="24"/>
+              </w:rPr>
+              <w:t xml:space="preserve">method </w:t>
+            </w:r>
+            <w:r>
+              <w:rPr>
+                <w:rFonts w:ascii="Times New Roman" w:eastAsia="Calibri" w:hAnsi="Times New Roman" w:cs="Times New Roman"/>
+                <w:sz w:val="24"/>
+                <w:szCs w:val="24"/>
+              </w:rPr>
+              <w:t>call once</w:t>
+            </w:r>
           </w:p>
         </w:tc>
         <w:tc>
@@ -5429,6 +7549,42 @@
                 <w:szCs w:val="24"/>
               </w:rPr>
             </w:pPr>
+            <w:r>
+              <w:rPr>
+                <w:rFonts w:ascii="Times New Roman" w:eastAsia="Calibri" w:hAnsi="Times New Roman"/>
+                <w:color w:val="000000"/>
+                <w:sz w:val="24"/>
+                <w:szCs w:val="24"/>
+              </w:rPr>
+              <w:t xml:space="preserve">Check whether the method gives </w:t>
+            </w:r>
+            <w:r>
+              <w:rPr>
+                <w:rFonts w:ascii="Times New Roman" w:eastAsia="Calibri" w:hAnsi="Times New Roman"/>
+                <w:color w:val="000000"/>
+                <w:sz w:val="24"/>
+                <w:szCs w:val="24"/>
+              </w:rPr>
+              <w:t xml:space="preserve">filtered list of products for particular search and continue for purchasing </w:t>
+            </w:r>
+            <w:r>
+              <w:rPr>
+                <w:rFonts w:ascii="Times New Roman" w:eastAsia="Calibri" w:hAnsi="Times New Roman"/>
+                <w:color w:val="000000"/>
+                <w:sz w:val="24"/>
+                <w:szCs w:val="24"/>
+              </w:rPr>
+              <w:t xml:space="preserve">when </w:t>
+            </w:r>
+            <w:r>
+              <w:rPr>
+                <w:rFonts w:ascii="Times New Roman" w:eastAsia="Calibri" w:hAnsi="Times New Roman"/>
+                <w:color w:val="000000"/>
+                <w:sz w:val="24"/>
+                <w:szCs w:val="24"/>
+              </w:rPr>
+              <w:t>giving another input other than “all”</w:t>
+            </w:r>
           </w:p>
         </w:tc>
         <w:tc>
@@ -5445,6 +7601,109 @@
                 <w:szCs w:val="24"/>
               </w:rPr>
             </w:pPr>
+            <w:r>
+              <w:rPr>
+                <w:rFonts w:ascii="Times New Roman" w:eastAsia="Calibri" w:hAnsi="Times New Roman"/>
+                <w:color w:val="000000"/>
+                <w:sz w:val="24"/>
+                <w:szCs w:val="24"/>
+                <w:lang w:val="en-SE"/>
+              </w:rPr>
+              <w:t>valid_</w:t>
+            </w:r>
+            <w:proofErr w:type="spellStart"/>
+            <w:r>
+              <w:rPr>
+                <w:rFonts w:ascii="Times New Roman" w:eastAsia="Calibri" w:hAnsi="Times New Roman"/>
+                <w:color w:val="000000"/>
+                <w:sz w:val="24"/>
+                <w:szCs w:val="24"/>
+              </w:rPr>
+              <w:t>login_input</w:t>
+            </w:r>
+            <w:proofErr w:type="spellEnd"/>
+            <w:r>
+              <w:rPr>
+                <w:rFonts w:ascii="Times New Roman" w:eastAsia="Calibri" w:hAnsi="Times New Roman"/>
+                <w:color w:val="000000"/>
+                <w:sz w:val="24"/>
+                <w:szCs w:val="24"/>
+                <w:lang w:val="en-SE"/>
+              </w:rPr>
+              <w:t xml:space="preserve"> = ["Ramanathan", "Notaproblem23*"]</w:t>
+            </w:r>
+            <w:r>
+              <w:rPr>
+                <w:rFonts w:ascii="Times New Roman" w:eastAsia="Calibri" w:hAnsi="Times New Roman"/>
+                <w:color w:val="000000"/>
+                <w:sz w:val="24"/>
+                <w:szCs w:val="24"/>
+              </w:rPr>
+              <w:t>,</w:t>
+            </w:r>
+          </w:p>
+          <w:p>
+            <w:pPr>
+              <w:widowControl w:val="0"/>
+              <w:rPr>
+                <w:rFonts w:ascii="Times New Roman" w:eastAsia="Calibri" w:hAnsi="Times New Roman"/>
+                <w:color w:val="000000"/>
+                <w:sz w:val="24"/>
+                <w:szCs w:val="24"/>
+              </w:rPr>
+            </w:pPr>
+            <w:r>
+              <w:rPr>
+                <w:rFonts w:ascii="Times New Roman" w:eastAsia="Calibri" w:hAnsi="Times New Roman"/>
+                <w:color w:val="000000"/>
+                <w:sz w:val="24"/>
+                <w:szCs w:val="24"/>
+                <w:lang w:val="en-SE"/>
+              </w:rPr>
+              <w:t>['Product1', 'Y']</w:t>
+            </w:r>
+            <w:r>
+              <w:rPr>
+                <w:rFonts w:ascii="Times New Roman" w:eastAsia="Calibri" w:hAnsi="Times New Roman"/>
+                <w:color w:val="000000"/>
+                <w:sz w:val="24"/>
+                <w:szCs w:val="24"/>
+              </w:rPr>
+              <w:t>,</w:t>
+            </w:r>
+          </w:p>
+          <w:p>
+            <w:pPr>
+              <w:widowControl w:val="0"/>
+              <w:rPr>
+                <w:rFonts w:ascii="Times New Roman" w:eastAsia="Calibri" w:hAnsi="Times New Roman"/>
+                <w:color w:val="000000"/>
+                <w:sz w:val="24"/>
+                <w:szCs w:val="24"/>
+              </w:rPr>
+            </w:pPr>
+            <w:proofErr w:type="spellStart"/>
+            <w:r>
+              <w:rPr>
+                <w:rFonts w:ascii="Times New Roman" w:eastAsia="Calibri" w:hAnsi="Times New Roman"/>
+                <w:color w:val="000000"/>
+                <w:sz w:val="24"/>
+                <w:szCs w:val="24"/>
+                <w:lang w:val="en-SE"/>
+              </w:rPr>
+              <w:t>valid_checkout_and_payment_inputs</w:t>
+            </w:r>
+            <w:proofErr w:type="spellEnd"/>
+            <w:r>
+              <w:rPr>
+                <w:rFonts w:ascii="Times New Roman" w:eastAsia="Calibri" w:hAnsi="Times New Roman"/>
+                <w:color w:val="000000"/>
+                <w:sz w:val="24"/>
+                <w:szCs w:val="24"/>
+                <w:lang w:val="en-SE"/>
+              </w:rPr>
+              <w:t xml:space="preserve"> = ["1", "c", "y", "l"]</w:t>
+            </w:r>
           </w:p>
         </w:tc>
         <w:tc>
@@ -5462,6 +7721,50 @@
                 <w:szCs w:val="24"/>
               </w:rPr>
             </w:pPr>
+            <w:r>
+              <w:rPr>
+                <w:rFonts w:ascii="Times New Roman" w:eastAsia="Calibri" w:hAnsi="Times New Roman"/>
+                <w:color w:val="000000"/>
+                <w:sz w:val="24"/>
+                <w:szCs w:val="24"/>
+              </w:rPr>
+              <w:t xml:space="preserve">Check that </w:t>
+            </w:r>
+            <w:r>
+              <w:rPr>
+                <w:rFonts w:ascii="Times New Roman" w:eastAsia="Calibri" w:hAnsi="Times New Roman"/>
+                <w:color w:val="000000"/>
+                <w:sz w:val="24"/>
+                <w:szCs w:val="24"/>
+              </w:rPr>
+              <w:t>“</w:t>
+            </w:r>
+            <w:proofErr w:type="spellStart"/>
+            <w:r>
+              <w:rPr>
+                <w:rFonts w:ascii="Times New Roman" w:eastAsia="Calibri" w:hAnsi="Times New Roman" w:cs="Times New Roman"/>
+                <w:sz w:val="24"/>
+                <w:szCs w:val="24"/>
+              </w:rPr>
+              <w:t>display_filtered_table</w:t>
+            </w:r>
+            <w:proofErr w:type="spellEnd"/>
+            <w:r>
+              <w:rPr>
+                <w:rFonts w:ascii="Times New Roman" w:eastAsia="Calibri" w:hAnsi="Times New Roman" w:cs="Times New Roman"/>
+                <w:sz w:val="24"/>
+                <w:szCs w:val="24"/>
+              </w:rPr>
+              <w:t xml:space="preserve">” </w:t>
+            </w:r>
+            <w:r>
+              <w:rPr>
+                <w:rFonts w:ascii="Times New Roman" w:eastAsia="Calibri" w:hAnsi="Times New Roman" w:cs="Times New Roman"/>
+                <w:sz w:val="24"/>
+                <w:szCs w:val="24"/>
+              </w:rPr>
+              <w:t>method call once</w:t>
+            </w:r>
           </w:p>
         </w:tc>
         <w:tc>
@@ -5478,6 +7781,50 @@
                 <w:szCs w:val="24"/>
               </w:rPr>
             </w:pPr>
+            <w:r>
+              <w:rPr>
+                <w:rFonts w:ascii="Times New Roman" w:eastAsia="Calibri" w:hAnsi="Times New Roman"/>
+                <w:color w:val="000000"/>
+                <w:sz w:val="24"/>
+                <w:szCs w:val="24"/>
+              </w:rPr>
+              <w:t xml:space="preserve">Check that </w:t>
+            </w:r>
+            <w:r>
+              <w:rPr>
+                <w:rFonts w:ascii="Times New Roman" w:eastAsia="Calibri" w:hAnsi="Times New Roman"/>
+                <w:color w:val="000000"/>
+                <w:sz w:val="24"/>
+                <w:szCs w:val="24"/>
+              </w:rPr>
+              <w:t>“</w:t>
+            </w:r>
+            <w:proofErr w:type="spellStart"/>
+            <w:r>
+              <w:rPr>
+                <w:rFonts w:ascii="Times New Roman" w:eastAsia="Calibri" w:hAnsi="Times New Roman" w:cs="Times New Roman"/>
+                <w:sz w:val="24"/>
+                <w:szCs w:val="24"/>
+              </w:rPr>
+              <w:t>display_filtered_table</w:t>
+            </w:r>
+            <w:proofErr w:type="spellEnd"/>
+            <w:r>
+              <w:rPr>
+                <w:rFonts w:ascii="Times New Roman" w:eastAsia="Calibri" w:hAnsi="Times New Roman" w:cs="Times New Roman"/>
+                <w:sz w:val="24"/>
+                <w:szCs w:val="24"/>
+              </w:rPr>
+              <w:t xml:space="preserve">” </w:t>
+            </w:r>
+            <w:r>
+              <w:rPr>
+                <w:rFonts w:ascii="Times New Roman" w:eastAsia="Calibri" w:hAnsi="Times New Roman" w:cs="Times New Roman"/>
+                <w:sz w:val="24"/>
+                <w:szCs w:val="24"/>
+              </w:rPr>
+              <w:t>method call once</w:t>
+            </w:r>
           </w:p>
         </w:tc>
         <w:tc>
@@ -5936,7 +8283,7 @@
   <w:style w:type="paragraph" w:default="1" w:styleId="Normal">
     <w:name w:val="Normal"/>
     <w:qFormat/>
-    <w:rsid w:val="00A55BC8"/>
+    <w:rsid w:val="000F7617"/>
     <w:pPr>
       <w:suppressAutoHyphens/>
     </w:pPr>
@@ -6290,4 +8637,16 @@
     </a:ext>
   </a:extLst>
 </a:theme>
+</file>
+
+<file path=customXml/item1.xml><?xml version="1.0" encoding="utf-8"?>
+<b:Sources xmlns:b="http://schemas.openxmlformats.org/officeDocument/2006/bibliography" xmlns="http://schemas.openxmlformats.org/officeDocument/2006/bibliography" SelectedStyle="\APASixthEditionOfficeOnline.xsl" StyleName="APA" Version="6"/>
+</file>
+
+<file path=customXml/itemProps1.xml><?xml version="1.0" encoding="utf-8"?>
+<ds:datastoreItem xmlns:ds="http://schemas.openxmlformats.org/officeDocument/2006/customXml" ds:itemID="{8F337AE5-9BF0-41C1-B863-58B12367025A}">
+  <ds:schemaRefs>
+    <ds:schemaRef ds:uri="http://schemas.openxmlformats.org/officeDocument/2006/bibliography"/>
+  </ds:schemaRefs>
+</ds:datastoreItem>
 </file>
</xml_diff>